<commit_message>
added the jupyter notebook used for the computations and resources utilized
</commit_message>
<xml_diff>
--- a/assignments/Ban_Alexandru_A3.DecisionTrees.docx
+++ b/assignments/Ban_Alexandru_A3.DecisionTrees.docx
@@ -39,7 +39,7 @@
         <w:pStyle w:val="Heading2"/>
         <w:numPr>
           <w:ilvl w:val="1"/>
-          <w:numId w:val="2"/>
+          <w:numId w:val="3"/>
         </w:numPr>
         <w:bidi w:val="0"/>
         <w:jc w:val="left"/>
@@ -78,6 +78,10 @@
     <w:p>
       <w:pPr>
         <w:pStyle w:val="Heading3"/>
+        <w:numPr>
+          <w:ilvl w:val="2"/>
+          <w:numId w:val="2"/>
+        </w:numPr>
         <w:rPr>
           <w:rFonts w:ascii="Times News Roman" w:hAnsi="Times News Roman"/>
         </w:rPr>
@@ -160,7 +164,7 @@
         <w:pStyle w:val="TextBody"/>
         <w:numPr>
           <w:ilvl w:val="0"/>
-          <w:numId w:val="3"/>
+          <w:numId w:val="4"/>
         </w:numPr>
         <w:tabs>
           <w:tab w:val="clear" w:pos="709"/>
@@ -189,7 +193,7 @@
         <w:pStyle w:val="TextBody"/>
         <w:numPr>
           <w:ilvl w:val="1"/>
-          <w:numId w:val="3"/>
+          <w:numId w:val="4"/>
         </w:numPr>
         <w:tabs>
           <w:tab w:val="clear" w:pos="709"/>
@@ -218,7 +222,7 @@
         <w:pStyle w:val="TextBody"/>
         <w:numPr>
           <w:ilvl w:val="1"/>
-          <w:numId w:val="3"/>
+          <w:numId w:val="4"/>
         </w:numPr>
         <w:tabs>
           <w:tab w:val="clear" w:pos="709"/>
@@ -247,7 +251,7 @@
         <w:pStyle w:val="TextBody"/>
         <w:numPr>
           <w:ilvl w:val="1"/>
-          <w:numId w:val="3"/>
+          <w:numId w:val="4"/>
         </w:numPr>
         <w:tabs>
           <w:tab w:val="clear" w:pos="709"/>
@@ -276,7 +280,7 @@
         <w:pStyle w:val="TextBody"/>
         <w:numPr>
           <w:ilvl w:val="1"/>
-          <w:numId w:val="3"/>
+          <w:numId w:val="4"/>
         </w:numPr>
         <w:tabs>
           <w:tab w:val="clear" w:pos="709"/>
@@ -304,7 +308,7 @@
         <w:pStyle w:val="TextBody"/>
         <w:numPr>
           <w:ilvl w:val="0"/>
-          <w:numId w:val="4"/>
+          <w:numId w:val="5"/>
         </w:numPr>
         <w:tabs>
           <w:tab w:val="clear" w:pos="709"/>
@@ -332,7 +336,7 @@
         <w:pStyle w:val="TextBody"/>
         <w:numPr>
           <w:ilvl w:val="0"/>
-          <w:numId w:val="4"/>
+          <w:numId w:val="5"/>
         </w:numPr>
         <w:tabs>
           <w:tab w:val="clear" w:pos="709"/>
@@ -371,6 +375,10 @@
     <w:p>
       <w:pPr>
         <w:pStyle w:val="Heading3"/>
+        <w:numPr>
+          <w:ilvl w:val="2"/>
+          <w:numId w:val="2"/>
+        </w:numPr>
         <w:rPr>
           <w:rFonts w:ascii="Times News Roman" w:hAnsi="Times News Roman"/>
         </w:rPr>
@@ -403,6 +411,117 @@
           <w:szCs w:val="24"/>
         </w:rPr>
         <w:t>: Optimizes the model by searching for the best combination of hyperparameters.</w:t>
+      </w:r>
+    </w:p>
+    <w:p>
+      <w:pPr>
+        <w:pStyle w:val="TextBody"/>
+        <w:numPr>
+          <w:ilvl w:val="0"/>
+          <w:numId w:val="7"/>
+        </w:numPr>
+        <w:rPr/>
+      </w:pPr>
+      <w:r>
+        <w:rPr>
+          <w:rStyle w:val="StrongEmphasis"/>
+          <w:rFonts w:ascii="Times News Roman" w:hAnsi="Times News Roman"/>
+          <w:sz w:val="20"/>
+          <w:szCs w:val="24"/>
+        </w:rPr>
+        <w:t>Best Parameters</w:t>
+      </w:r>
+      <w:r>
+        <w:rPr>
+          <w:rFonts w:ascii="Times News Roman" w:hAnsi="Times News Roman"/>
+          <w:sz w:val="20"/>
+          <w:szCs w:val="24"/>
+        </w:rPr>
+        <w:t>: {'criterion': 'gini', 'max_depth': 10, 'min_samples_leaf': 2, 'min_samples_split': 2}</w:t>
+      </w:r>
+    </w:p>
+    <w:p>
+      <w:pPr>
+        <w:pStyle w:val="TextBody"/>
+        <w:numPr>
+          <w:ilvl w:val="0"/>
+          <w:numId w:val="7"/>
+        </w:numPr>
+        <w:rPr/>
+      </w:pPr>
+      <w:r>
+        <w:rPr>
+          <w:rStyle w:val="StrongEmphasis"/>
+          <w:rFonts w:ascii="Times News Roman" w:hAnsi="Times News Roman"/>
+          <w:sz w:val="20"/>
+          <w:szCs w:val="24"/>
+        </w:rPr>
+        <w:t>Best Cross-Validation Score</w:t>
+      </w:r>
+      <w:r>
+        <w:rPr>
+          <w:rFonts w:ascii="Times News Roman" w:hAnsi="Times News Roman"/>
+          <w:sz w:val="20"/>
+          <w:szCs w:val="24"/>
+        </w:rPr>
+        <w:t>: 0.7262</w:t>
+      </w:r>
+    </w:p>
+    <w:p>
+      <w:pPr>
+        <w:pStyle w:val="TextBody"/>
+        <w:rPr>
+          <w:rFonts w:ascii="Times News Roman" w:hAnsi="Times News Roman"/>
+        </w:rPr>
+      </w:pPr>
+      <w:r>
+        <w:rPr>
+          <w:rFonts w:ascii="Times News Roman" w:hAnsi="Times News Roman"/>
+        </w:rPr>
+      </w:r>
+    </w:p>
+    <w:p>
+      <w:pPr>
+        <w:pStyle w:val="Heading3"/>
+        <w:widowControl/>
+        <w:numPr>
+          <w:ilvl w:val="0"/>
+          <w:numId w:val="0"/>
+        </w:numPr>
+        <w:suppressAutoHyphens w:val="true"/>
+        <w:ind w:left="0" w:hanging="0"/>
+        <w:jc w:val="left"/>
+        <w:rPr>
+          <w:rFonts w:ascii="Times News Roman" w:hAnsi="Times News Roman"/>
+        </w:rPr>
+      </w:pPr>
+      <w:r>
+        <w:rPr>
+          <w:rFonts w:ascii="Times News Roman" w:hAnsi="Times News Roman"/>
+        </w:rPr>
+      </w:r>
+      <w:r>
+        <w:br w:type="page"/>
+      </w:r>
+    </w:p>
+    <w:p>
+      <w:pPr>
+        <w:pStyle w:val="Heading3"/>
+        <w:numPr>
+          <w:ilvl w:val="2"/>
+          <w:numId w:val="2"/>
+        </w:numPr>
+        <w:rPr>
+          <w:rFonts w:ascii="Times News Roman" w:hAnsi="Times News Roman"/>
+        </w:rPr>
+      </w:pPr>
+      <w:r>
+        <w:rPr>
+          <w:rFonts w:ascii="Times News Roman" w:hAnsi="Times News Roman"/>
+          <w:sz w:val="24"/>
+          <w:szCs w:val="28"/>
+        </w:rPr>
+        <w:t>Feature Importance</w:t>
       </w:r>
     </w:p>
     <w:p>
@@ -421,7 +540,7 @@
           <w:sz w:val="20"/>
           <w:szCs w:val="24"/>
         </w:rPr>
-        <w:t>Best Parameters</w:t>
+        <w:t>Importance Scores</w:t>
       </w:r>
       <w:r>
         <w:rPr>
@@ -429,7 +548,7 @@
           <w:sz w:val="20"/>
           <w:szCs w:val="24"/>
         </w:rPr>
-        <w:t>: {'criterion': 'gini', 'max_depth': 10, 'min_samples_leaf': 2, 'min_samples_split': 2}</w:t>
+        <w:t>: [0.103, 0.296, 0.074, 0.043, 0.018, 0.189, 0.161, 0.112]</w:t>
       </w:r>
     </w:p>
     <w:p>
@@ -438,114 +557,6 @@
         <w:numPr>
           <w:ilvl w:val="0"/>
           <w:numId w:val="6"/>
-        </w:numPr>
-        <w:rPr/>
-      </w:pPr>
-      <w:r>
-        <w:rPr>
-          <w:rStyle w:val="StrongEmphasis"/>
-          <w:rFonts w:ascii="Times News Roman" w:hAnsi="Times News Roman"/>
-          <w:sz w:val="20"/>
-          <w:szCs w:val="24"/>
-        </w:rPr>
-        <w:t>Best Cross-Validation Score</w:t>
-      </w:r>
-      <w:r>
-        <w:rPr>
-          <w:rFonts w:ascii="Times News Roman" w:hAnsi="Times News Roman"/>
-          <w:sz w:val="20"/>
-          <w:szCs w:val="24"/>
-        </w:rPr>
-        <w:t>: 0.7262</w:t>
-      </w:r>
-    </w:p>
-    <w:p>
-      <w:pPr>
-        <w:pStyle w:val="TextBody"/>
-        <w:rPr>
-          <w:rFonts w:ascii="Times News Roman" w:hAnsi="Times News Roman"/>
-        </w:rPr>
-      </w:pPr>
-      <w:r>
-        <w:rPr>
-          <w:rFonts w:ascii="Times News Roman" w:hAnsi="Times News Roman"/>
-        </w:rPr>
-      </w:r>
-    </w:p>
-    <w:p>
-      <w:pPr>
-        <w:pStyle w:val="Heading3"/>
-        <w:widowControl/>
-        <w:numPr>
-          <w:ilvl w:val="0"/>
-          <w:numId w:val="0"/>
-        </w:numPr>
-        <w:suppressAutoHyphens w:val="true"/>
-        <w:jc w:val="left"/>
-        <w:rPr>
-          <w:rFonts w:ascii="Times News Roman" w:hAnsi="Times News Roman"/>
-        </w:rPr>
-      </w:pPr>
-      <w:r>
-        <w:rPr>
-          <w:rFonts w:ascii="Times News Roman" w:hAnsi="Times News Roman"/>
-        </w:rPr>
-      </w:r>
-      <w:r>
-        <w:br w:type="page"/>
-      </w:r>
-    </w:p>
-    <w:p>
-      <w:pPr>
-        <w:pStyle w:val="Heading3"/>
-        <w:rPr>
-          <w:rFonts w:ascii="Times News Roman" w:hAnsi="Times News Roman"/>
-          <w:sz w:val="24"/>
-          <w:szCs w:val="28"/>
-        </w:rPr>
-      </w:pPr>
-      <w:r>
-        <w:rPr>
-          <w:rFonts w:ascii="Times News Roman" w:hAnsi="Times News Roman"/>
-          <w:sz w:val="24"/>
-          <w:szCs w:val="28"/>
-        </w:rPr>
-        <w:t>Feature Importance</w:t>
-      </w:r>
-    </w:p>
-    <w:p>
-      <w:pPr>
-        <w:pStyle w:val="TextBody"/>
-        <w:numPr>
-          <w:ilvl w:val="0"/>
-          <w:numId w:val="5"/>
-        </w:numPr>
-        <w:rPr/>
-      </w:pPr>
-      <w:r>
-        <w:rPr>
-          <w:rStyle w:val="StrongEmphasis"/>
-          <w:rFonts w:ascii="Times News Roman" w:hAnsi="Times News Roman"/>
-          <w:sz w:val="20"/>
-          <w:szCs w:val="24"/>
-        </w:rPr>
-        <w:t>Importance Scores</w:t>
-      </w:r>
-      <w:r>
-        <w:rPr>
-          <w:rFonts w:ascii="Times News Roman" w:hAnsi="Times News Roman"/>
-          <w:sz w:val="20"/>
-          <w:szCs w:val="24"/>
-        </w:rPr>
-        <w:t>: [0.103, 0.296, 0.074, 0.043, 0.018, 0.189, 0.161, 0.112]</w:t>
-      </w:r>
-    </w:p>
-    <w:p>
-      <w:pPr>
-        <w:pStyle w:val="TextBody"/>
-        <w:numPr>
-          <w:ilvl w:val="0"/>
-          <w:numId w:val="5"/>
         </w:numPr>
         <w:rPr/>
       </w:pPr>
@@ -641,18 +652,20 @@
     <w:p>
       <w:pPr>
         <w:pStyle w:val="Heading3"/>
+        <w:numPr>
+          <w:ilvl w:val="2"/>
+          <w:numId w:val="2"/>
+        </w:numPr>
+        <w:rPr>
+          <w:rFonts w:ascii="Times News Roman" w:hAnsi="Times News Roman"/>
+        </w:rPr>
+      </w:pPr>
+      <w:r>
         <w:rPr>
           <w:rFonts w:ascii="Times News Roman" w:hAnsi="Times News Roman"/>
           <w:sz w:val="24"/>
           <w:szCs w:val="28"/>
         </w:rPr>
-      </w:pPr>
-      <w:r>
-        <w:rPr>
-          <w:rFonts w:ascii="Times News Roman" w:hAnsi="Times News Roman"/>
-          <w:sz w:val="24"/>
-          <w:szCs w:val="28"/>
-        </w:rPr>
         <w:t>Permutation Feature Importance</w:t>
       </w:r>
     </w:p>
@@ -661,8 +674,6 @@
         <w:pStyle w:val="TextBody"/>
         <w:rPr>
           <w:rFonts w:ascii="Times News Roman" w:hAnsi="Times News Roman"/>
-          <w:sz w:val="20"/>
-          <w:szCs w:val="24"/>
         </w:rPr>
       </w:pPr>
       <w:r>
@@ -878,6 +889,10 @@
     <w:p>
       <w:pPr>
         <w:pStyle w:val="Heading3"/>
+        <w:numPr>
+          <w:ilvl w:val="2"/>
+          <w:numId w:val="2"/>
+        </w:numPr>
         <w:rPr>
           <w:rFonts w:ascii="Times News Roman" w:hAnsi="Times News Roman"/>
         </w:rPr>
@@ -921,7 +936,7 @@
         <w:pStyle w:val="TextBody"/>
         <w:numPr>
           <w:ilvl w:val="0"/>
-          <w:numId w:val="7"/>
+          <w:numId w:val="8"/>
         </w:numPr>
         <w:tabs>
           <w:tab w:val="clear" w:pos="709"/>
@@ -954,7 +969,7 @@
         <w:pStyle w:val="TextBody"/>
         <w:numPr>
           <w:ilvl w:val="0"/>
-          <w:numId w:val="7"/>
+          <w:numId w:val="8"/>
         </w:numPr>
         <w:tabs>
           <w:tab w:val="clear" w:pos="709"/>
@@ -1000,7 +1015,7 @@
         <w:pStyle w:val="TextBody"/>
         <w:numPr>
           <w:ilvl w:val="0"/>
-          <w:numId w:val="8"/>
+          <w:numId w:val="9"/>
         </w:numPr>
         <w:tabs>
           <w:tab w:val="clear" w:pos="709"/>
@@ -1033,7 +1048,7 @@
         <w:pStyle w:val="TextBody"/>
         <w:numPr>
           <w:ilvl w:val="0"/>
-          <w:numId w:val="8"/>
+          <w:numId w:val="9"/>
         </w:numPr>
         <w:tabs>
           <w:tab w:val="clear" w:pos="709"/>
@@ -1066,7 +1081,7 @@
         <w:pStyle w:val="TextBody"/>
         <w:numPr>
           <w:ilvl w:val="0"/>
-          <w:numId w:val="8"/>
+          <w:numId w:val="9"/>
         </w:numPr>
         <w:tabs>
           <w:tab w:val="clear" w:pos="709"/>
@@ -1099,7 +1114,7 @@
         <w:pStyle w:val="TextBody"/>
         <w:numPr>
           <w:ilvl w:val="0"/>
-          <w:numId w:val="8"/>
+          <w:numId w:val="9"/>
         </w:numPr>
         <w:tabs>
           <w:tab w:val="clear" w:pos="709"/>
@@ -1145,7 +1160,7 @@
         <w:pStyle w:val="TextBody"/>
         <w:numPr>
           <w:ilvl w:val="0"/>
-          <w:numId w:val="9"/>
+          <w:numId w:val="10"/>
         </w:numPr>
         <w:tabs>
           <w:tab w:val="clear" w:pos="709"/>
@@ -1191,7 +1206,7 @@
         <w:pStyle w:val="TextBody"/>
         <w:numPr>
           <w:ilvl w:val="0"/>
-          <w:numId w:val="10"/>
+          <w:numId w:val="11"/>
         </w:numPr>
         <w:tabs>
           <w:tab w:val="clear" w:pos="709"/>
@@ -1224,7 +1239,7 @@
         <w:pStyle w:val="TextBody"/>
         <w:numPr>
           <w:ilvl w:val="1"/>
-          <w:numId w:val="10"/>
+          <w:numId w:val="11"/>
         </w:numPr>
         <w:tabs>
           <w:tab w:val="clear" w:pos="709"/>
@@ -1257,7 +1272,7 @@
         <w:pStyle w:val="TextBody"/>
         <w:numPr>
           <w:ilvl w:val="1"/>
-          <w:numId w:val="10"/>
+          <w:numId w:val="11"/>
         </w:numPr>
         <w:tabs>
           <w:tab w:val="clear" w:pos="709"/>
@@ -1290,7 +1305,7 @@
         <w:pStyle w:val="TextBody"/>
         <w:numPr>
           <w:ilvl w:val="1"/>
-          <w:numId w:val="10"/>
+          <w:numId w:val="11"/>
         </w:numPr>
         <w:tabs>
           <w:tab w:val="clear" w:pos="709"/>
@@ -1323,7 +1338,7 @@
         <w:pStyle w:val="TextBody"/>
         <w:numPr>
           <w:ilvl w:val="1"/>
-          <w:numId w:val="10"/>
+          <w:numId w:val="11"/>
         </w:numPr>
         <w:tabs>
           <w:tab w:val="clear" w:pos="709"/>
@@ -1356,7 +1371,7 @@
         <w:pStyle w:val="TextBody"/>
         <w:numPr>
           <w:ilvl w:val="0"/>
-          <w:numId w:val="10"/>
+          <w:numId w:val="11"/>
         </w:numPr>
         <w:tabs>
           <w:tab w:val="clear" w:pos="709"/>
@@ -1459,8 +1474,6 @@
         <w:pStyle w:val="Heading4"/>
         <w:rPr>
           <w:rFonts w:ascii="Times News Roman" w:hAnsi="Times News Roman"/>
-          <w:sz w:val="20"/>
-          <w:szCs w:val="24"/>
         </w:rPr>
       </w:pPr>
       <w:r>
@@ -1503,7 +1516,7 @@
         <w:pStyle w:val="TextBody"/>
         <w:numPr>
           <w:ilvl w:val="1"/>
-          <w:numId w:val="11"/>
+          <w:numId w:val="12"/>
         </w:numPr>
         <w:tabs>
           <w:tab w:val="clear" w:pos="709"/>
@@ -1536,7 +1549,7 @@
         <w:pStyle w:val="TextBody"/>
         <w:numPr>
           <w:ilvl w:val="1"/>
-          <w:numId w:val="11"/>
+          <w:numId w:val="12"/>
         </w:numPr>
         <w:tabs>
           <w:tab w:val="clear" w:pos="709"/>
@@ -1569,7 +1582,7 @@
         <w:pStyle w:val="TextBody"/>
         <w:numPr>
           <w:ilvl w:val="1"/>
-          <w:numId w:val="11"/>
+          <w:numId w:val="12"/>
         </w:numPr>
         <w:tabs>
           <w:tab w:val="clear" w:pos="709"/>
@@ -1602,7 +1615,7 @@
         <w:pStyle w:val="TextBody"/>
         <w:numPr>
           <w:ilvl w:val="1"/>
-          <w:numId w:val="11"/>
+          <w:numId w:val="12"/>
         </w:numPr>
         <w:tabs>
           <w:tab w:val="clear" w:pos="709"/>
@@ -1675,7 +1688,7 @@
         <w:pStyle w:val="TextBody"/>
         <w:numPr>
           <w:ilvl w:val="1"/>
-          <w:numId w:val="12"/>
+          <w:numId w:val="13"/>
         </w:numPr>
         <w:tabs>
           <w:tab w:val="clear" w:pos="709"/>
@@ -1708,7 +1721,7 @@
         <w:pStyle w:val="TextBody"/>
         <w:numPr>
           <w:ilvl w:val="1"/>
-          <w:numId w:val="12"/>
+          <w:numId w:val="13"/>
         </w:numPr>
         <w:tabs>
           <w:tab w:val="clear" w:pos="709"/>
@@ -1741,7 +1754,7 @@
         <w:pStyle w:val="TextBody"/>
         <w:numPr>
           <w:ilvl w:val="1"/>
-          <w:numId w:val="12"/>
+          <w:numId w:val="13"/>
         </w:numPr>
         <w:tabs>
           <w:tab w:val="clear" w:pos="709"/>
@@ -1774,7 +1787,7 @@
         <w:pStyle w:val="TextBody"/>
         <w:numPr>
           <w:ilvl w:val="1"/>
-          <w:numId w:val="12"/>
+          <w:numId w:val="13"/>
         </w:numPr>
         <w:tabs>
           <w:tab w:val="clear" w:pos="709"/>
@@ -1833,7 +1846,7 @@
         <w:pStyle w:val="Heading4"/>
         <w:numPr>
           <w:ilvl w:val="3"/>
-          <w:numId w:val="13"/>
+          <w:numId w:val="14"/>
         </w:numPr>
         <w:rPr/>
       </w:pPr>
@@ -1861,7 +1874,7 @@
         <w:pStyle w:val="Heading4"/>
         <w:numPr>
           <w:ilvl w:val="3"/>
-          <w:numId w:val="13"/>
+          <w:numId w:val="14"/>
         </w:numPr>
         <w:rPr/>
       </w:pPr>
@@ -1907,7 +1920,7 @@
         <w:pStyle w:val="Heading4"/>
         <w:numPr>
           <w:ilvl w:val="3"/>
-          <w:numId w:val="13"/>
+          <w:numId w:val="14"/>
         </w:numPr>
         <w:rPr/>
       </w:pPr>
@@ -1956,6 +1969,10 @@
     <w:p>
       <w:pPr>
         <w:pStyle w:val="Heading3"/>
+        <w:numPr>
+          <w:ilvl w:val="2"/>
+          <w:numId w:val="2"/>
+        </w:numPr>
         <w:rPr>
           <w:rFonts w:ascii="Times News Roman" w:hAnsi="Times News Roman"/>
         </w:rPr>
@@ -1965,6 +1982,479 @@
           <w:rFonts w:ascii="Times News Roman" w:hAnsi="Times News Roman"/>
         </w:rPr>
         <w:t>Data Interpretation</w:t>
+      </w:r>
+    </w:p>
+    <w:p>
+      <w:pPr>
+        <w:pStyle w:val="TextBody"/>
+        <w:numPr>
+          <w:ilvl w:val="0"/>
+          <w:numId w:val="17"/>
+        </w:numPr>
+        <w:rPr/>
+      </w:pPr>
+      <w:r>
+        <w:rPr>
+          <w:rStyle w:val="StrongEmphasis"/>
+          <w:rFonts w:ascii="Times News Roman" w:hAnsi="Times News Roman"/>
+        </w:rPr>
+        <w:t>Model Training and Evaluation</w:t>
+      </w:r>
+      <w:r>
+        <w:rPr>
+          <w:rFonts w:ascii="Times News Roman" w:hAnsi="Times News Roman"/>
+        </w:rPr>
+        <w:t>:</w:t>
+      </w:r>
+    </w:p>
+    <w:p>
+      <w:pPr>
+        <w:pStyle w:val="TextBody"/>
+        <w:numPr>
+          <w:ilvl w:val="1"/>
+          <w:numId w:val="15"/>
+        </w:numPr>
+        <w:tabs>
+          <w:tab w:val="clear" w:pos="709"/>
+          <w:tab w:val="left" w:pos="0" w:leader="none"/>
+        </w:tabs>
+        <w:spacing w:before="0" w:after="0"/>
+        <w:ind w:left="1418" w:hanging="283"/>
+        <w:rPr>
+          <w:rFonts w:ascii="Times News Roman" w:hAnsi="Times News Roman"/>
+        </w:rPr>
+      </w:pPr>
+      <w:r>
+        <w:rPr>
+          <w:rFonts w:ascii="Times News Roman" w:hAnsi="Times News Roman"/>
+        </w:rPr>
+        <w:t>The model was trained on patient data to predict diabetes based on various health metrics.</w:t>
+      </w:r>
+    </w:p>
+    <w:p>
+      <w:pPr>
+        <w:pStyle w:val="TextBody"/>
+        <w:numPr>
+          <w:ilvl w:val="1"/>
+          <w:numId w:val="15"/>
+        </w:numPr>
+        <w:tabs>
+          <w:tab w:val="clear" w:pos="709"/>
+          <w:tab w:val="left" w:pos="0" w:leader="none"/>
+        </w:tabs>
+        <w:spacing w:before="0" w:after="0"/>
+        <w:ind w:left="1418" w:hanging="283"/>
+        <w:rPr>
+          <w:rFonts w:ascii="Times News Roman" w:hAnsi="Times News Roman"/>
+        </w:rPr>
+      </w:pPr>
+      <w:r>
+        <w:rPr>
+          <w:rFonts w:ascii="Times News Roman" w:hAnsi="Times News Roman"/>
+        </w:rPr>
+        <w:t>Initially, the model achieved perfect accuracy on training data, indicating it memorized the training examples but performed poorly on new, unseen data (test set).</w:t>
+      </w:r>
+    </w:p>
+    <w:p>
+      <w:pPr>
+        <w:pStyle w:val="TextBody"/>
+        <w:numPr>
+          <w:ilvl w:val="1"/>
+          <w:numId w:val="15"/>
+        </w:numPr>
+        <w:tabs>
+          <w:tab w:val="clear" w:pos="709"/>
+          <w:tab w:val="left" w:pos="0" w:leader="none"/>
+        </w:tabs>
+        <w:spacing w:before="0" w:after="0"/>
+        <w:ind w:left="1418" w:hanging="283"/>
+        <w:rPr>
+          <w:rFonts w:ascii="Times News Roman" w:hAnsi="Times News Roman"/>
+        </w:rPr>
+      </w:pPr>
+      <w:r>
+        <w:rPr>
+          <w:rFonts w:ascii="Times News Roman" w:hAnsi="Times News Roman"/>
+        </w:rPr>
+        <w:t>To improve this, we optimized the model by adjusting parameters to balance accuracy and complexity.</w:t>
+      </w:r>
+    </w:p>
+    <w:p>
+      <w:pPr>
+        <w:pStyle w:val="TextBody"/>
+        <w:numPr>
+          <w:ilvl w:val="0"/>
+          <w:numId w:val="15"/>
+        </w:numPr>
+        <w:tabs>
+          <w:tab w:val="clear" w:pos="709"/>
+          <w:tab w:val="left" w:pos="0" w:leader="none"/>
+        </w:tabs>
+        <w:ind w:left="709" w:hanging="283"/>
+        <w:rPr/>
+      </w:pPr>
+      <w:r>
+        <w:rPr>
+          <w:rStyle w:val="StrongEmphasis"/>
+          <w:rFonts w:ascii="Times News Roman" w:hAnsi="Times News Roman"/>
+        </w:rPr>
+        <w:t>Feature Importance</w:t>
+      </w:r>
+      <w:r>
+        <w:rPr>
+          <w:rFonts w:ascii="Times News Roman" w:hAnsi="Times News Roman"/>
+        </w:rPr>
+        <w:t>:</w:t>
+      </w:r>
+    </w:p>
+    <w:p>
+      <w:pPr>
+        <w:pStyle w:val="TextBody"/>
+        <w:numPr>
+          <w:ilvl w:val="1"/>
+          <w:numId w:val="15"/>
+        </w:numPr>
+        <w:tabs>
+          <w:tab w:val="clear" w:pos="709"/>
+          <w:tab w:val="left" w:pos="0" w:leader="none"/>
+        </w:tabs>
+        <w:spacing w:before="0" w:after="0"/>
+        <w:ind w:left="1418" w:hanging="283"/>
+        <w:rPr/>
+      </w:pPr>
+      <w:r>
+        <w:rPr>
+          <w:rFonts w:ascii="Times News Roman" w:hAnsi="Times News Roman"/>
+        </w:rPr>
+        <w:t xml:space="preserve">The model identified </w:t>
+      </w:r>
+      <w:r>
+        <w:rPr>
+          <w:rStyle w:val="StrongEmphasis"/>
+          <w:rFonts w:ascii="Times News Roman" w:hAnsi="Times News Roman"/>
+        </w:rPr>
+        <w:t>Glucose levels</w:t>
+      </w:r>
+      <w:r>
+        <w:rPr>
+          <w:rFonts w:ascii="Times News Roman" w:hAnsi="Times News Roman"/>
+        </w:rPr>
+        <w:t xml:space="preserve"> as the most critical factor in predicting diabetes. This aligns with medical knowledge that high blood sugar levels are a primary indicator of diabetes.</w:t>
+      </w:r>
+    </w:p>
+    <w:p>
+      <w:pPr>
+        <w:pStyle w:val="TextBody"/>
+        <w:numPr>
+          <w:ilvl w:val="1"/>
+          <w:numId w:val="15"/>
+        </w:numPr>
+        <w:tabs>
+          <w:tab w:val="clear" w:pos="709"/>
+          <w:tab w:val="left" w:pos="0" w:leader="none"/>
+        </w:tabs>
+        <w:spacing w:before="0" w:after="0"/>
+        <w:ind w:left="1418" w:hanging="283"/>
+        <w:rPr/>
+      </w:pPr>
+      <w:r>
+        <w:rPr>
+          <w:rStyle w:val="StrongEmphasis"/>
+          <w:rFonts w:ascii="Times News Roman" w:hAnsi="Times News Roman"/>
+        </w:rPr>
+        <w:t>BMI (Body Mass Index)</w:t>
+      </w:r>
+      <w:r>
+        <w:rPr>
+          <w:rFonts w:ascii="Times News Roman" w:hAnsi="Times News Roman"/>
+        </w:rPr>
+        <w:t xml:space="preserve"> was also significant, as obesity is a well-known risk factor for diabetes.</w:t>
+      </w:r>
+    </w:p>
+    <w:p>
+      <w:pPr>
+        <w:pStyle w:val="TextBody"/>
+        <w:numPr>
+          <w:ilvl w:val="1"/>
+          <w:numId w:val="15"/>
+        </w:numPr>
+        <w:tabs>
+          <w:tab w:val="clear" w:pos="709"/>
+          <w:tab w:val="left" w:pos="0" w:leader="none"/>
+        </w:tabs>
+        <w:spacing w:before="0" w:after="0"/>
+        <w:ind w:left="1418" w:hanging="283"/>
+        <w:rPr/>
+      </w:pPr>
+      <w:r>
+        <w:rPr>
+          <w:rFonts w:ascii="Times News Roman" w:hAnsi="Times News Roman"/>
+        </w:rPr>
+        <w:t xml:space="preserve">The </w:t>
+      </w:r>
+      <w:r>
+        <w:rPr>
+          <w:rStyle w:val="StrongEmphasis"/>
+          <w:rFonts w:ascii="Times News Roman" w:hAnsi="Times News Roman"/>
+        </w:rPr>
+        <w:t>Diabetes Pedigree Function</w:t>
+      </w:r>
+      <w:r>
+        <w:rPr>
+          <w:rFonts w:ascii="Times News Roman" w:hAnsi="Times News Roman"/>
+        </w:rPr>
+        <w:t>, which indicates genetic susceptibility, showed that family history plays a substantial role in diabetes risk.</w:t>
+      </w:r>
+    </w:p>
+    <w:p>
+      <w:pPr>
+        <w:pStyle w:val="TextBody"/>
+        <w:numPr>
+          <w:ilvl w:val="1"/>
+          <w:numId w:val="15"/>
+        </w:numPr>
+        <w:tabs>
+          <w:tab w:val="clear" w:pos="709"/>
+          <w:tab w:val="left" w:pos="0" w:leader="none"/>
+        </w:tabs>
+        <w:spacing w:before="0" w:after="0"/>
+        <w:ind w:left="1418" w:hanging="283"/>
+        <w:rPr/>
+      </w:pPr>
+      <w:r>
+        <w:rPr>
+          <w:rStyle w:val="StrongEmphasis"/>
+          <w:rFonts w:ascii="Times News Roman" w:hAnsi="Times News Roman"/>
+        </w:rPr>
+        <w:t>Age</w:t>
+      </w:r>
+      <w:r>
+        <w:rPr>
+          <w:rFonts w:ascii="Times News Roman" w:hAnsi="Times News Roman"/>
+        </w:rPr>
+        <w:t xml:space="preserve"> was another important factor, with older individuals having a higher risk of diabetes.</w:t>
+      </w:r>
+    </w:p>
+    <w:p>
+      <w:pPr>
+        <w:pStyle w:val="TextBody"/>
+        <w:numPr>
+          <w:ilvl w:val="0"/>
+          <w:numId w:val="15"/>
+        </w:numPr>
+        <w:tabs>
+          <w:tab w:val="clear" w:pos="709"/>
+          <w:tab w:val="left" w:pos="0" w:leader="none"/>
+        </w:tabs>
+        <w:ind w:left="709" w:hanging="283"/>
+        <w:rPr/>
+      </w:pPr>
+      <w:r>
+        <w:rPr>
+          <w:rStyle w:val="StrongEmphasis"/>
+          <w:rFonts w:ascii="Times News Roman" w:hAnsi="Times News Roman"/>
+        </w:rPr>
+        <w:t>Confusion Matrix</w:t>
+      </w:r>
+      <w:r>
+        <w:rPr>
+          <w:rFonts w:ascii="Times News Roman" w:hAnsi="Times News Roman"/>
+        </w:rPr>
+        <w:t>:</w:t>
+      </w:r>
+    </w:p>
+    <w:p>
+      <w:pPr>
+        <w:pStyle w:val="TextBody"/>
+        <w:numPr>
+          <w:ilvl w:val="1"/>
+          <w:numId w:val="15"/>
+        </w:numPr>
+        <w:tabs>
+          <w:tab w:val="clear" w:pos="709"/>
+          <w:tab w:val="left" w:pos="0" w:leader="none"/>
+        </w:tabs>
+        <w:spacing w:before="0" w:after="0"/>
+        <w:ind w:left="1418" w:hanging="283"/>
+        <w:rPr>
+          <w:rFonts w:ascii="Times News Roman" w:hAnsi="Times News Roman"/>
+        </w:rPr>
+      </w:pPr>
+      <w:r>
+        <w:rPr>
+          <w:rFonts w:ascii="Times News Roman" w:hAnsi="Times News Roman"/>
+        </w:rPr>
+        <w:t>The confusion matrix helped us understand the model's performance in practical terms:</w:t>
+      </w:r>
+    </w:p>
+    <w:p>
+      <w:pPr>
+        <w:pStyle w:val="TextBody"/>
+        <w:numPr>
+          <w:ilvl w:val="2"/>
+          <w:numId w:val="15"/>
+        </w:numPr>
+        <w:tabs>
+          <w:tab w:val="clear" w:pos="709"/>
+          <w:tab w:val="left" w:pos="0" w:leader="none"/>
+        </w:tabs>
+        <w:spacing w:before="0" w:after="0"/>
+        <w:ind w:left="2127" w:hanging="283"/>
+        <w:rPr>
+          <w:rFonts w:ascii="Times News Roman" w:hAnsi="Times News Roman"/>
+        </w:rPr>
+      </w:pPr>
+      <w:r>
+        <w:rPr>
+          <w:rFonts w:ascii="Times News Roman" w:hAnsi="Times News Roman"/>
+        </w:rPr>
+        <w:t>It correctly identified most diabetes cases (True Positives) but also missed some (False Negatives), which could be critical in a medical context.</w:t>
+      </w:r>
+    </w:p>
+    <w:p>
+      <w:pPr>
+        <w:pStyle w:val="TextBody"/>
+        <w:numPr>
+          <w:ilvl w:val="2"/>
+          <w:numId w:val="15"/>
+        </w:numPr>
+        <w:tabs>
+          <w:tab w:val="clear" w:pos="709"/>
+          <w:tab w:val="left" w:pos="0" w:leader="none"/>
+        </w:tabs>
+        <w:spacing w:before="0" w:after="0"/>
+        <w:ind w:left="2127" w:hanging="283"/>
+        <w:rPr>
+          <w:rFonts w:ascii="Times News Roman" w:hAnsi="Times News Roman"/>
+        </w:rPr>
+      </w:pPr>
+      <w:r>
+        <w:rPr>
+          <w:rFonts w:ascii="Times News Roman" w:hAnsi="Times News Roman"/>
+        </w:rPr>
+        <w:t>It made some incorrect diabetes predictions (False Positives), but the optimized model reduced these errors.</w:t>
+      </w:r>
+    </w:p>
+    <w:p>
+      <w:pPr>
+        <w:pStyle w:val="TextBody"/>
+        <w:numPr>
+          <w:ilvl w:val="0"/>
+          <w:numId w:val="15"/>
+        </w:numPr>
+        <w:tabs>
+          <w:tab w:val="clear" w:pos="709"/>
+          <w:tab w:val="left" w:pos="0" w:leader="none"/>
+        </w:tabs>
+        <w:ind w:left="709" w:hanging="283"/>
+        <w:rPr/>
+      </w:pPr>
+      <w:r>
+        <w:rPr>
+          <w:rStyle w:val="StrongEmphasis"/>
+          <w:rFonts w:ascii="Times News Roman" w:hAnsi="Times News Roman"/>
+        </w:rPr>
+        <w:t>Model Generalization</w:t>
+      </w:r>
+      <w:r>
+        <w:rPr>
+          <w:rFonts w:ascii="Times News Roman" w:hAnsi="Times News Roman"/>
+        </w:rPr>
+        <w:t>:</w:t>
+      </w:r>
+    </w:p>
+    <w:p>
+      <w:pPr>
+        <w:pStyle w:val="TextBody"/>
+        <w:numPr>
+          <w:ilvl w:val="1"/>
+          <w:numId w:val="15"/>
+        </w:numPr>
+        <w:tabs>
+          <w:tab w:val="clear" w:pos="709"/>
+          <w:tab w:val="left" w:pos="0" w:leader="none"/>
+        </w:tabs>
+        <w:spacing w:before="0" w:after="0"/>
+        <w:ind w:left="1418" w:hanging="283"/>
+        <w:rPr>
+          <w:rFonts w:ascii="Times News Roman" w:hAnsi="Times News Roman"/>
+        </w:rPr>
+      </w:pPr>
+      <w:r>
+        <w:rPr>
+          <w:rFonts w:ascii="Times News Roman" w:hAnsi="Times News Roman"/>
+        </w:rPr>
+        <w:t>Cross-validation scores provided a robust measure of the model’s ability to generalize to new data. The optimized model showed improved and more consistent performance across different subsets of the data.</w:t>
+      </w:r>
+    </w:p>
+    <w:p>
+      <w:pPr>
+        <w:pStyle w:val="TextBody"/>
+        <w:numPr>
+          <w:ilvl w:val="0"/>
+          <w:numId w:val="15"/>
+        </w:numPr>
+        <w:tabs>
+          <w:tab w:val="clear" w:pos="709"/>
+          <w:tab w:val="left" w:pos="0" w:leader="none"/>
+        </w:tabs>
+        <w:ind w:left="709" w:hanging="283"/>
+        <w:rPr/>
+      </w:pPr>
+      <w:r>
+        <w:rPr>
+          <w:rStyle w:val="StrongEmphasis"/>
+          <w:rFonts w:ascii="Times News Roman" w:hAnsi="Times News Roman"/>
+        </w:rPr>
+        <w:t>Permutation Importance</w:t>
+      </w:r>
+      <w:r>
+        <w:rPr>
+          <w:rFonts w:ascii="Times News Roman" w:hAnsi="Times News Roman"/>
+        </w:rPr>
+        <w:t>:</w:t>
+      </w:r>
+    </w:p>
+    <w:p>
+      <w:pPr>
+        <w:pStyle w:val="TextBody"/>
+        <w:numPr>
+          <w:ilvl w:val="1"/>
+          <w:numId w:val="15"/>
+        </w:numPr>
+        <w:tabs>
+          <w:tab w:val="clear" w:pos="709"/>
+          <w:tab w:val="left" w:pos="0" w:leader="none"/>
+        </w:tabs>
+        <w:ind w:left="1418" w:hanging="283"/>
+        <w:rPr>
+          <w:rFonts w:ascii="Times News Roman" w:hAnsi="Times News Roman"/>
+        </w:rPr>
+      </w:pPr>
+      <w:r>
+        <w:rPr>
+          <w:rFonts w:ascii="Times News Roman" w:hAnsi="Times News Roman"/>
+        </w:rPr>
+        <w:t>This method confirmed the significance of features like glucose and BMI in predicting diabetes, providing an additional layer of validation for our model’s findings.</w:t>
+      </w:r>
+    </w:p>
+    <w:p>
+      <w:pPr>
+        <w:pStyle w:val="TextBody"/>
+        <w:rPr/>
+      </w:pPr>
+      <w:r>
+        <w:rPr>
+          <w:rStyle w:val="StrongEmphasis"/>
+          <w:rFonts w:ascii="Times News Roman" w:hAnsi="Times News Roman"/>
+        </w:rPr>
+        <w:t>Conclusion for Medical Professionals</w:t>
+      </w:r>
+      <w:r>
+        <w:rPr>
+          <w:rFonts w:ascii="Times News Roman" w:hAnsi="Times News Roman"/>
+        </w:rPr>
+        <w:t>:</w:t>
       </w:r>
     </w:p>
     <w:p>
@@ -1974,556 +2464,207 @@
           <w:ilvl w:val="0"/>
           <w:numId w:val="16"/>
         </w:numPr>
-        <w:rPr/>
-      </w:pPr>
-      <w:r>
-        <w:rPr>
-          <w:rStyle w:val="StrongEmphasis"/>
-          <w:rFonts w:ascii="Times News Roman" w:hAnsi="Times News Roman"/>
-        </w:rPr>
-        <w:t>Model Training and Evaluation</w:t>
-      </w:r>
-      <w:r>
-        <w:rPr>
-          <w:rFonts w:ascii="Times News Roman" w:hAnsi="Times News Roman"/>
-        </w:rPr>
-        <w:t>:</w:t>
-      </w:r>
-    </w:p>
-    <w:p>
-      <w:pPr>
-        <w:pStyle w:val="TextBody"/>
-        <w:numPr>
-          <w:ilvl w:val="1"/>
-          <w:numId w:val="14"/>
-        </w:numPr>
         <w:tabs>
           <w:tab w:val="clear" w:pos="709"/>
           <w:tab w:val="left" w:pos="0" w:leader="none"/>
         </w:tabs>
         <w:spacing w:before="0" w:after="0"/>
-        <w:ind w:left="1418" w:hanging="283"/>
-        <w:rPr>
-          <w:rFonts w:ascii="Times News Roman" w:hAnsi="Times News Roman"/>
-        </w:rPr>
-      </w:pPr>
-      <w:r>
-        <w:rPr>
-          <w:rFonts w:ascii="Times News Roman" w:hAnsi="Times News Roman"/>
-        </w:rPr>
-        <w:t>The model was trained on patient data to predict diabetes based on various health metrics.</w:t>
-      </w:r>
-    </w:p>
-    <w:p>
-      <w:pPr>
-        <w:pStyle w:val="TextBody"/>
-        <w:numPr>
-          <w:ilvl w:val="1"/>
-          <w:numId w:val="14"/>
+        <w:ind w:left="709" w:hanging="283"/>
+        <w:rPr>
+          <w:rFonts w:ascii="Times News Roman" w:hAnsi="Times News Roman"/>
+        </w:rPr>
+      </w:pPr>
+      <w:r>
+        <w:rPr>
+          <w:rFonts w:ascii="Times News Roman" w:hAnsi="Times News Roman"/>
+        </w:rPr>
+        <w:t>The decision tree model has highlighted key predictors of diabetes, such as glucose levels and BMI, which are consistent with medical understanding.</w:t>
+      </w:r>
+    </w:p>
+    <w:p>
+      <w:pPr>
+        <w:pStyle w:val="TextBody"/>
+        <w:numPr>
+          <w:ilvl w:val="0"/>
+          <w:numId w:val="16"/>
         </w:numPr>
         <w:tabs>
           <w:tab w:val="clear" w:pos="709"/>
           <w:tab w:val="left" w:pos="0" w:leader="none"/>
         </w:tabs>
         <w:spacing w:before="0" w:after="0"/>
-        <w:ind w:left="1418" w:hanging="283"/>
-        <w:rPr>
-          <w:rFonts w:ascii="Times News Roman" w:hAnsi="Times News Roman"/>
-        </w:rPr>
-      </w:pPr>
-      <w:r>
-        <w:rPr>
-          <w:rFonts w:ascii="Times News Roman" w:hAnsi="Times News Roman"/>
-        </w:rPr>
-        <w:t>Initially, the model achieved perfect accuracy on training data, indicating it memorized the training examples but performed poorly on new, unseen data (test set).</w:t>
-      </w:r>
-    </w:p>
-    <w:p>
-      <w:pPr>
-        <w:pStyle w:val="TextBody"/>
-        <w:numPr>
-          <w:ilvl w:val="1"/>
-          <w:numId w:val="14"/>
+        <w:ind w:left="709" w:hanging="283"/>
+        <w:rPr>
+          <w:rFonts w:ascii="Times News Roman" w:hAnsi="Times News Roman"/>
+        </w:rPr>
+      </w:pPr>
+      <w:r>
+        <w:rPr>
+          <w:rFonts w:ascii="Times News Roman" w:hAnsi="Times News Roman"/>
+        </w:rPr>
+        <w:t>By optimizing the model, we improved its reliability and reduced the likelihood of overfitting, making it a more practical tool for predicting diabetes in new patients.</w:t>
+      </w:r>
+    </w:p>
+    <w:p>
+      <w:pPr>
+        <w:pStyle w:val="TextBody"/>
+        <w:numPr>
+          <w:ilvl w:val="0"/>
+          <w:numId w:val="16"/>
         </w:numPr>
         <w:tabs>
           <w:tab w:val="clear" w:pos="709"/>
           <w:tab w:val="left" w:pos="0" w:leader="none"/>
         </w:tabs>
-        <w:spacing w:before="0" w:after="0"/>
-        <w:ind w:left="1418" w:hanging="283"/>
-        <w:rPr>
-          <w:rFonts w:ascii="Times News Roman" w:hAnsi="Times News Roman"/>
-        </w:rPr>
-      </w:pPr>
-      <w:r>
-        <w:rPr>
-          <w:rFonts w:ascii="Times News Roman" w:hAnsi="Times News Roman"/>
-        </w:rPr>
-        <w:t>To improve this, we optimized the model by adjusting parameters to balance accuracy and complexity.</w:t>
-      </w:r>
-    </w:p>
-    <w:p>
-      <w:pPr>
-        <w:pStyle w:val="TextBody"/>
-        <w:numPr>
-          <w:ilvl w:val="0"/>
-          <w:numId w:val="14"/>
-        </w:numPr>
-        <w:tabs>
-          <w:tab w:val="clear" w:pos="709"/>
-          <w:tab w:val="left" w:pos="0" w:leader="none"/>
-        </w:tabs>
         <w:ind w:left="709" w:hanging="283"/>
-        <w:rPr/>
-      </w:pPr>
-      <w:r>
-        <w:rPr>
-          <w:rStyle w:val="StrongEmphasis"/>
-          <w:rFonts w:ascii="Times News Roman" w:hAnsi="Times News Roman"/>
-        </w:rPr>
-        <w:t>Feature Importance</w:t>
-      </w:r>
-      <w:r>
-        <w:rPr>
-          <w:rFonts w:ascii="Times News Roman" w:hAnsi="Times News Roman"/>
-        </w:rPr>
-        <w:t>:</w:t>
-      </w:r>
-    </w:p>
-    <w:p>
-      <w:pPr>
-        <w:pStyle w:val="TextBody"/>
+        <w:rPr>
+          <w:rFonts w:ascii="Times News Roman" w:hAnsi="Times News Roman"/>
+        </w:rPr>
+      </w:pPr>
+      <w:r>
+        <w:rPr>
+          <w:rFonts w:ascii="Times News Roman" w:hAnsi="Times News Roman"/>
+        </w:rPr>
+        <w:t>The insights gained from this model can aid in identifying high-risk individuals and prioritizing them for further medical evaluation and intervention.</w:t>
+      </w:r>
+    </w:p>
+    <w:p>
+      <w:pPr>
+        <w:pStyle w:val="TextBody"/>
+        <w:spacing w:before="0" w:after="140"/>
+        <w:rPr>
+          <w:rFonts w:ascii="Times News Roman" w:hAnsi="Times News Roman"/>
+        </w:rPr>
+      </w:pPr>
+      <w:r>
+        <w:rPr>
+          <w:rFonts w:ascii="Times News Roman" w:hAnsi="Times News Roman"/>
+        </w:rPr>
+      </w:r>
+    </w:p>
+    <w:p>
+      <w:pPr>
+        <w:pStyle w:val="Heading2"/>
         <w:numPr>
           <w:ilvl w:val="1"/>
-          <w:numId w:val="14"/>
-        </w:numPr>
-        <w:tabs>
-          <w:tab w:val="clear" w:pos="709"/>
-          <w:tab w:val="left" w:pos="0" w:leader="none"/>
-        </w:tabs>
-        <w:spacing w:before="0" w:after="0"/>
-        <w:ind w:left="1418" w:hanging="283"/>
-        <w:rPr/>
-      </w:pPr>
-      <w:r>
-        <w:rPr>
-          <w:rFonts w:ascii="Times News Roman" w:hAnsi="Times News Roman"/>
-        </w:rPr>
-        <w:t xml:space="preserve">The model identified </w:t>
-      </w:r>
-      <w:r>
-        <w:rPr>
-          <w:rStyle w:val="StrongEmphasis"/>
-          <w:rFonts w:ascii="Times News Roman" w:hAnsi="Times News Roman"/>
-        </w:rPr>
-        <w:t>Glucose levels</w:t>
-      </w:r>
-      <w:r>
-        <w:rPr>
-          <w:rFonts w:ascii="Times News Roman" w:hAnsi="Times News Roman"/>
-        </w:rPr>
-        <w:t xml:space="preserve"> as the most critical factor in predicting diabetes. This aligns with medical knowledge that high blood sugar levels are a primary indicator of diabetes.</w:t>
-      </w:r>
-    </w:p>
-    <w:p>
-      <w:pPr>
-        <w:pStyle w:val="TextBody"/>
+          <w:numId w:val="3"/>
+        </w:numPr>
+        <w:bidi w:val="0"/>
+        <w:jc w:val="left"/>
+        <w:rPr>
+          <w:rFonts w:ascii="Times News Roman" w:hAnsi="Times News Roman"/>
+        </w:rPr>
+      </w:pPr>
+      <w:r>
+        <w:rPr>
+          <w:rFonts w:ascii="Times News Roman" w:hAnsi="Times News Roman"/>
+        </w:rPr>
+        <w:t>Jupyter Notebook source code:</w:t>
+      </w:r>
+    </w:p>
+    <w:p>
+      <w:pPr>
+        <w:pStyle w:val="TextBody"/>
+        <w:bidi w:val="0"/>
+        <w:jc w:val="left"/>
+        <w:rPr/>
+      </w:pPr>
+      <w:hyperlink r:id="rId4">
+        <w:r>
+          <w:rPr>
+            <w:rStyle w:val="InternetLink"/>
+            <w:rFonts w:ascii="Times News Roman" w:hAnsi="Times News Roman"/>
+            <w:sz w:val="20"/>
+            <w:szCs w:val="24"/>
+          </w:rPr>
+          <w:t>https://github.com/alexban14/DataMining_Diabetes_DS</w:t>
+        </w:r>
+      </w:hyperlink>
+    </w:p>
+    <w:p>
+      <w:pPr>
+        <w:pStyle w:val="Heading2"/>
         <w:numPr>
           <w:ilvl w:val="1"/>
-          <w:numId w:val="14"/>
-        </w:numPr>
-        <w:tabs>
-          <w:tab w:val="clear" w:pos="709"/>
-          <w:tab w:val="left" w:pos="0" w:leader="none"/>
-        </w:tabs>
-        <w:spacing w:before="0" w:after="0"/>
-        <w:ind w:left="1418" w:hanging="283"/>
-        <w:rPr/>
-      </w:pPr>
-      <w:r>
-        <w:rPr>
-          <w:rStyle w:val="StrongEmphasis"/>
-          <w:rFonts w:ascii="Times News Roman" w:hAnsi="Times News Roman"/>
-        </w:rPr>
-        <w:t>BMI (Body Mass Index)</w:t>
-      </w:r>
-      <w:r>
-        <w:rPr>
-          <w:rFonts w:ascii="Times News Roman" w:hAnsi="Times News Roman"/>
-        </w:rPr>
-        <w:t xml:space="preserve"> was also significant, as obesity is a well-known risk factor for diabetes.</w:t>
-      </w:r>
-    </w:p>
-    <w:p>
-      <w:pPr>
-        <w:pStyle w:val="TextBody"/>
+          <w:numId w:val="3"/>
+        </w:numPr>
+        <w:rPr>
+          <w:rFonts w:ascii="Times News Roman" w:hAnsi="Times News Roman"/>
+        </w:rPr>
+      </w:pPr>
+      <w:r>
+        <w:rPr>
+          <w:rFonts w:ascii="Times News Roman" w:hAnsi="Times News Roman"/>
+        </w:rPr>
+      </w:r>
+    </w:p>
+    <w:p>
+      <w:pPr>
+        <w:pStyle w:val="Heading2"/>
         <w:numPr>
           <w:ilvl w:val="1"/>
-          <w:numId w:val="14"/>
-        </w:numPr>
-        <w:tabs>
-          <w:tab w:val="clear" w:pos="709"/>
-          <w:tab w:val="left" w:pos="0" w:leader="none"/>
-        </w:tabs>
-        <w:spacing w:before="0" w:after="0"/>
-        <w:ind w:left="1418" w:hanging="283"/>
-        <w:rPr/>
-      </w:pPr>
-      <w:r>
-        <w:rPr>
-          <w:rFonts w:ascii="Times News Roman" w:hAnsi="Times News Roman"/>
-        </w:rPr>
-        <w:t xml:space="preserve">The </w:t>
-      </w:r>
-      <w:r>
-        <w:rPr>
-          <w:rStyle w:val="StrongEmphasis"/>
-          <w:rFonts w:ascii="Times News Roman" w:hAnsi="Times News Roman"/>
-        </w:rPr>
-        <w:t>Diabetes Pedigree Function</w:t>
-      </w:r>
-      <w:r>
-        <w:rPr>
-          <w:rFonts w:ascii="Times News Roman" w:hAnsi="Times News Roman"/>
-        </w:rPr>
-        <w:t>, which indicates genetic susceptibility, showed that family history plays a substantial role in diabetes risk.</w:t>
-      </w:r>
-    </w:p>
-    <w:p>
-      <w:pPr>
-        <w:pStyle w:val="TextBody"/>
-        <w:numPr>
-          <w:ilvl w:val="1"/>
-          <w:numId w:val="14"/>
-        </w:numPr>
-        <w:tabs>
-          <w:tab w:val="clear" w:pos="709"/>
-          <w:tab w:val="left" w:pos="0" w:leader="none"/>
-        </w:tabs>
-        <w:spacing w:before="0" w:after="0"/>
-        <w:ind w:left="1418" w:hanging="283"/>
-        <w:rPr/>
-      </w:pPr>
-      <w:r>
-        <w:rPr>
-          <w:rStyle w:val="StrongEmphasis"/>
-          <w:rFonts w:ascii="Times News Roman" w:hAnsi="Times News Roman"/>
-        </w:rPr>
-        <w:t>Age</w:t>
-      </w:r>
-      <w:r>
-        <w:rPr>
-          <w:rFonts w:ascii="Times News Roman" w:hAnsi="Times News Roman"/>
-        </w:rPr>
-        <w:t xml:space="preserve"> was another important factor, with older individuals having a higher risk of diabetes.</w:t>
-      </w:r>
-    </w:p>
-    <w:p>
-      <w:pPr>
-        <w:pStyle w:val="TextBody"/>
-        <w:numPr>
-          <w:ilvl w:val="0"/>
-          <w:numId w:val="14"/>
-        </w:numPr>
-        <w:tabs>
-          <w:tab w:val="clear" w:pos="709"/>
-          <w:tab w:val="left" w:pos="0" w:leader="none"/>
-        </w:tabs>
-        <w:ind w:left="709" w:hanging="283"/>
-        <w:rPr/>
-      </w:pPr>
-      <w:r>
-        <w:rPr>
-          <w:rStyle w:val="StrongEmphasis"/>
-          <w:rFonts w:ascii="Times News Roman" w:hAnsi="Times News Roman"/>
-        </w:rPr>
-        <w:t>Confusion Matrix</w:t>
-      </w:r>
-      <w:r>
-        <w:rPr>
-          <w:rFonts w:ascii="Times News Roman" w:hAnsi="Times News Roman"/>
-        </w:rPr>
-        <w:t>:</w:t>
-      </w:r>
-    </w:p>
-    <w:p>
-      <w:pPr>
-        <w:pStyle w:val="TextBody"/>
-        <w:numPr>
-          <w:ilvl w:val="1"/>
-          <w:numId w:val="14"/>
-        </w:numPr>
-        <w:tabs>
-          <w:tab w:val="clear" w:pos="709"/>
-          <w:tab w:val="left" w:pos="0" w:leader="none"/>
-        </w:tabs>
-        <w:spacing w:before="0" w:after="0"/>
-        <w:ind w:left="1418" w:hanging="283"/>
-        <w:rPr>
-          <w:rFonts w:ascii="Times News Roman" w:hAnsi="Times News Roman"/>
-        </w:rPr>
-      </w:pPr>
-      <w:r>
-        <w:rPr>
-          <w:rFonts w:ascii="Times News Roman" w:hAnsi="Times News Roman"/>
-        </w:rPr>
-        <w:t>The confusion matrix helped us understand the model's performance in practical terms:</w:t>
-      </w:r>
-    </w:p>
-    <w:p>
-      <w:pPr>
-        <w:pStyle w:val="TextBody"/>
-        <w:numPr>
-          <w:ilvl w:val="2"/>
-          <w:numId w:val="14"/>
-        </w:numPr>
-        <w:tabs>
-          <w:tab w:val="clear" w:pos="709"/>
-          <w:tab w:val="left" w:pos="0" w:leader="none"/>
-        </w:tabs>
-        <w:spacing w:before="0" w:after="0"/>
-        <w:ind w:left="2127" w:hanging="283"/>
-        <w:rPr>
-          <w:rFonts w:ascii="Times News Roman" w:hAnsi="Times News Roman"/>
-        </w:rPr>
-      </w:pPr>
-      <w:r>
-        <w:rPr>
-          <w:rFonts w:ascii="Times News Roman" w:hAnsi="Times News Roman"/>
-        </w:rPr>
-        <w:t>It correctly identified most diabetes cases (True Positives) but also missed some (False Negatives), which could be critical in a medical context.</w:t>
-      </w:r>
-    </w:p>
-    <w:p>
-      <w:pPr>
-        <w:pStyle w:val="TextBody"/>
-        <w:numPr>
-          <w:ilvl w:val="2"/>
-          <w:numId w:val="14"/>
-        </w:numPr>
-        <w:tabs>
-          <w:tab w:val="clear" w:pos="709"/>
-          <w:tab w:val="left" w:pos="0" w:leader="none"/>
-        </w:tabs>
-        <w:spacing w:before="0" w:after="0"/>
-        <w:ind w:left="2127" w:hanging="283"/>
-        <w:rPr>
-          <w:rFonts w:ascii="Times News Roman" w:hAnsi="Times News Roman"/>
-        </w:rPr>
-      </w:pPr>
-      <w:r>
-        <w:rPr>
-          <w:rFonts w:ascii="Times News Roman" w:hAnsi="Times News Roman"/>
-        </w:rPr>
-        <w:t>It made some incorrect diabetes predictions (False Positives), but the optimized model reduced these errors.</w:t>
-      </w:r>
-    </w:p>
-    <w:p>
-      <w:pPr>
-        <w:pStyle w:val="TextBody"/>
-        <w:numPr>
-          <w:ilvl w:val="0"/>
-          <w:numId w:val="14"/>
-        </w:numPr>
-        <w:tabs>
-          <w:tab w:val="clear" w:pos="709"/>
-          <w:tab w:val="left" w:pos="0" w:leader="none"/>
-        </w:tabs>
-        <w:ind w:left="709" w:hanging="283"/>
-        <w:rPr/>
-      </w:pPr>
-      <w:r>
-        <w:rPr>
-          <w:rStyle w:val="StrongEmphasis"/>
-          <w:rFonts w:ascii="Times News Roman" w:hAnsi="Times News Roman"/>
-        </w:rPr>
-        <w:t>Model Generalization</w:t>
-      </w:r>
-      <w:r>
-        <w:rPr>
-          <w:rFonts w:ascii="Times News Roman" w:hAnsi="Times News Roman"/>
-        </w:rPr>
-        <w:t>:</w:t>
-      </w:r>
-    </w:p>
-    <w:p>
-      <w:pPr>
-        <w:pStyle w:val="TextBody"/>
-        <w:numPr>
-          <w:ilvl w:val="1"/>
-          <w:numId w:val="14"/>
-        </w:numPr>
-        <w:tabs>
-          <w:tab w:val="clear" w:pos="709"/>
-          <w:tab w:val="left" w:pos="0" w:leader="none"/>
-        </w:tabs>
-        <w:spacing w:before="0" w:after="0"/>
-        <w:ind w:left="1418" w:hanging="283"/>
-        <w:rPr>
-          <w:rFonts w:ascii="Times News Roman" w:hAnsi="Times News Roman"/>
-        </w:rPr>
-      </w:pPr>
-      <w:r>
-        <w:rPr>
-          <w:rFonts w:ascii="Times News Roman" w:hAnsi="Times News Roman"/>
-        </w:rPr>
-        <w:t>Cross-validation scores provided a robust measure of the model’s ability to generalize to new data. The optimized model showed improved and more consistent performance across different subsets of the data.</w:t>
-      </w:r>
-    </w:p>
-    <w:p>
-      <w:pPr>
-        <w:pStyle w:val="TextBody"/>
-        <w:numPr>
-          <w:ilvl w:val="0"/>
-          <w:numId w:val="14"/>
-        </w:numPr>
-        <w:tabs>
-          <w:tab w:val="clear" w:pos="709"/>
-          <w:tab w:val="left" w:pos="0" w:leader="none"/>
-        </w:tabs>
-        <w:ind w:left="709" w:hanging="283"/>
-        <w:rPr/>
-      </w:pPr>
-      <w:r>
-        <w:rPr>
-          <w:rStyle w:val="StrongEmphasis"/>
-          <w:rFonts w:ascii="Times News Roman" w:hAnsi="Times News Roman"/>
-        </w:rPr>
-        <w:t>Permutation Importance</w:t>
-      </w:r>
-      <w:r>
-        <w:rPr>
-          <w:rFonts w:ascii="Times News Roman" w:hAnsi="Times News Roman"/>
-        </w:rPr>
-        <w:t>:</w:t>
-      </w:r>
-    </w:p>
-    <w:p>
-      <w:pPr>
-        <w:pStyle w:val="TextBody"/>
-        <w:numPr>
-          <w:ilvl w:val="1"/>
-          <w:numId w:val="14"/>
-        </w:numPr>
-        <w:tabs>
-          <w:tab w:val="clear" w:pos="709"/>
-          <w:tab w:val="left" w:pos="0" w:leader="none"/>
-        </w:tabs>
-        <w:ind w:left="1418" w:hanging="283"/>
-        <w:rPr>
-          <w:rFonts w:ascii="Times News Roman" w:hAnsi="Times News Roman"/>
-        </w:rPr>
-      </w:pPr>
-      <w:r>
-        <w:rPr>
-          <w:rFonts w:ascii="Times News Roman" w:hAnsi="Times News Roman"/>
-        </w:rPr>
-        <w:t>This method confirmed the significance of features like glucose and BMI in predicting diabetes, providing an additional layer of validation for our model’s findings.</w:t>
-      </w:r>
-    </w:p>
-    <w:p>
-      <w:pPr>
-        <w:pStyle w:val="TextBody"/>
-        <w:rPr/>
-      </w:pPr>
-      <w:r>
-        <w:rPr>
-          <w:rStyle w:val="StrongEmphasis"/>
-          <w:rFonts w:ascii="Times News Roman" w:hAnsi="Times News Roman"/>
-        </w:rPr>
-        <w:t>Conclusion for Medical Professionals</w:t>
-      </w:r>
-      <w:r>
-        <w:rPr>
-          <w:rFonts w:ascii="Times News Roman" w:hAnsi="Times News Roman"/>
-        </w:rPr>
-        <w:t>:</w:t>
-      </w:r>
-    </w:p>
-    <w:p>
-      <w:pPr>
-        <w:pStyle w:val="TextBody"/>
-        <w:numPr>
-          <w:ilvl w:val="0"/>
-          <w:numId w:val="15"/>
-        </w:numPr>
-        <w:tabs>
-          <w:tab w:val="clear" w:pos="709"/>
-          <w:tab w:val="left" w:pos="0" w:leader="none"/>
-        </w:tabs>
-        <w:spacing w:before="0" w:after="0"/>
-        <w:ind w:left="709" w:hanging="283"/>
-        <w:rPr>
-          <w:rFonts w:ascii="Times News Roman" w:hAnsi="Times News Roman"/>
-        </w:rPr>
-      </w:pPr>
-      <w:r>
-        <w:rPr>
-          <w:rFonts w:ascii="Times News Roman" w:hAnsi="Times News Roman"/>
-        </w:rPr>
-        <w:t>The decision tree model has highlighted key predictors of diabetes, such as glucose levels and BMI, which are consistent with medical understanding.</w:t>
-      </w:r>
-    </w:p>
-    <w:p>
-      <w:pPr>
-        <w:pStyle w:val="TextBody"/>
-        <w:numPr>
-          <w:ilvl w:val="0"/>
-          <w:numId w:val="15"/>
-        </w:numPr>
-        <w:tabs>
-          <w:tab w:val="clear" w:pos="709"/>
-          <w:tab w:val="left" w:pos="0" w:leader="none"/>
-        </w:tabs>
-        <w:spacing w:before="0" w:after="0"/>
-        <w:ind w:left="709" w:hanging="283"/>
-        <w:rPr>
-          <w:rFonts w:ascii="Times News Roman" w:hAnsi="Times News Roman"/>
-        </w:rPr>
-      </w:pPr>
-      <w:r>
-        <w:rPr>
-          <w:rFonts w:ascii="Times News Roman" w:hAnsi="Times News Roman"/>
-        </w:rPr>
-        <w:t>By optimizing the model, we improved its reliability and reduced the likelihood of overfitting, making it a more practical tool for predicting diabetes in new patients.</w:t>
-      </w:r>
-    </w:p>
-    <w:p>
-      <w:pPr>
-        <w:pStyle w:val="TextBody"/>
-        <w:numPr>
-          <w:ilvl w:val="0"/>
-          <w:numId w:val="15"/>
-        </w:numPr>
-        <w:tabs>
-          <w:tab w:val="clear" w:pos="709"/>
-          <w:tab w:val="left" w:pos="0" w:leader="none"/>
-        </w:tabs>
-        <w:ind w:left="709" w:hanging="283"/>
-        <w:rPr>
-          <w:rFonts w:ascii="Times News Roman" w:hAnsi="Times News Roman"/>
-        </w:rPr>
-      </w:pPr>
-      <w:r>
-        <w:rPr>
-          <w:rFonts w:ascii="Times News Roman" w:hAnsi="Times News Roman"/>
-        </w:rPr>
-        <w:t>The insights gained from this model can aid in identifying high-risk individuals and prioritizing them for further medical evaluation and intervention.</w:t>
-      </w:r>
-    </w:p>
-    <w:p>
-      <w:pPr>
-        <w:pStyle w:val="TextBody"/>
+          <w:numId w:val="3"/>
+        </w:numPr>
+        <w:rPr>
+          <w:rFonts w:ascii="Times News Roman" w:hAnsi="Times News Roman"/>
+        </w:rPr>
+      </w:pPr>
+      <w:r>
+        <w:rPr>
+          <w:rFonts w:ascii="Times News Roman" w:hAnsi="Times News Roman"/>
+        </w:rPr>
+        <w:t>Resources utilized:</w:t>
+      </w:r>
+    </w:p>
+    <w:p>
+      <w:pPr>
+        <w:pStyle w:val="TextBody"/>
+        <w:rPr/>
+      </w:pPr>
+      <w:hyperlink r:id="rId5">
+        <w:r>
+          <w:rPr>
+            <w:rStyle w:val="InternetLink"/>
+            <w:rFonts w:ascii="Times News Roman" w:hAnsi="Times News Roman"/>
+          </w:rPr>
+          <w:t>https://www.javatpoint.com/machine-learning-decision-tree-classification-algorithm</w:t>
+        </w:r>
+      </w:hyperlink>
+    </w:p>
+    <w:p>
+      <w:pPr>
+        <w:pStyle w:val="TextBody"/>
+        <w:rPr/>
+      </w:pPr>
+      <w:hyperlink r:id="rId6">
+        <w:r>
+          <w:rPr>
+            <w:rStyle w:val="InternetLink"/>
+            <w:rFonts w:ascii="Times News Roman" w:hAnsi="Times News Roman"/>
+          </w:rPr>
+          <w:t>https://machinelearningmastery.com/calculate-feature-importance-with-python/</w:t>
+        </w:r>
+      </w:hyperlink>
+    </w:p>
+    <w:p>
+      <w:pPr>
+        <w:pStyle w:val="TextBody"/>
+        <w:bidi w:val="0"/>
         <w:spacing w:before="0" w:after="140"/>
-        <w:rPr>
-          <w:rFonts w:ascii="Times News Roman" w:hAnsi="Times News Roman"/>
-        </w:rPr>
-      </w:pPr>
-      <w:r>
-        <w:rPr>
-          <w:rFonts w:ascii="Times News Roman" w:hAnsi="Times News Roman"/>
-        </w:rPr>
-      </w:r>
+        <w:jc w:val="left"/>
+        <w:rPr/>
+      </w:pPr>
+      <w:hyperlink r:id="rId7">
+        <w:r>
+          <w:rPr>
+            <w:rStyle w:val="InternetLink"/>
+            <w:rFonts w:ascii="Times News Roman" w:hAnsi="Times News Roman"/>
+            <w:sz w:val="24"/>
+            <w:szCs w:val="24"/>
+          </w:rPr>
+          <w:t>https://books.google.ro/books/about/Data_Mining_with_Python.html?id=LHCd0AEACAAJ&amp;redir_esc=y</w:t>
+        </w:r>
+      </w:hyperlink>
     </w:p>
     <w:sectPr>
       <w:type w:val="nextPage"/>
@@ -2569,7 +2710,6 @@
     </w:lvl>
     <w:lvl w:ilvl="2">
       <w:start w:val="1"/>
-      <w:pStyle w:val="Heading3"/>
       <w:numFmt w:val="none"/>
       <w:suff w:val="nothing"/>
       <w:lvlText w:val=""/>
@@ -2583,7 +2723,6 @@
     </w:lvl>
     <w:lvl w:ilvl="3">
       <w:start w:val="1"/>
-      <w:pStyle w:val="Heading4"/>
       <w:numFmt w:val="none"/>
       <w:suff w:val="nothing"/>
       <w:lvlText w:val=""/>
@@ -2792,138 +2931,129 @@
   <w:abstractNum w:abstractNumId="3">
     <w:lvl w:ilvl="0">
       <w:start w:val="1"/>
-      <w:numFmt w:val="bullet"/>
-      <w:lvlText w:val=""/>
-      <w:lvlJc w:val="left"/>
-      <w:pPr>
-        <w:tabs>
-          <w:tab w:val="num" w:pos="709"/>
-        </w:tabs>
-        <w:ind w:left="709" w:hanging="283"/>
-      </w:pPr>
-      <w:rPr>
-        <w:rFonts w:ascii="Symbol" w:hAnsi="Symbol" w:cs="Symbol" w:hint="default"/>
-      </w:rPr>
+      <w:numFmt w:val="none"/>
+      <w:suff w:val="nothing"/>
+      <w:lvlText w:val=""/>
+      <w:lvlJc w:val="left"/>
+      <w:pPr>
+        <w:tabs>
+          <w:tab w:val="num" w:pos="0"/>
+        </w:tabs>
+        <w:ind w:left="0" w:hanging="0"/>
+      </w:pPr>
+      <w:rPr/>
     </w:lvl>
     <w:lvl w:ilvl="1">
       <w:start w:val="1"/>
-      <w:numFmt w:val="bullet"/>
-      <w:lvlText w:val=""/>
-      <w:lvlJc w:val="left"/>
-      <w:pPr>
-        <w:tabs>
-          <w:tab w:val="num" w:pos="1418"/>
-        </w:tabs>
-        <w:ind w:left="1418" w:hanging="283"/>
-      </w:pPr>
-      <w:rPr>
-        <w:rFonts w:ascii="Symbol" w:hAnsi="Symbol" w:cs="Symbol" w:hint="default"/>
-      </w:rPr>
+      <w:numFmt w:val="none"/>
+      <w:suff w:val="nothing"/>
+      <w:lvlText w:val=""/>
+      <w:lvlJc w:val="left"/>
+      <w:pPr>
+        <w:tabs>
+          <w:tab w:val="num" w:pos="0"/>
+        </w:tabs>
+        <w:ind w:left="0" w:hanging="0"/>
+      </w:pPr>
+      <w:rPr/>
     </w:lvl>
     <w:lvl w:ilvl="2">
       <w:start w:val="1"/>
-      <w:numFmt w:val="bullet"/>
-      <w:lvlText w:val=""/>
-      <w:lvlJc w:val="left"/>
-      <w:pPr>
-        <w:tabs>
-          <w:tab w:val="num" w:pos="2127"/>
-        </w:tabs>
-        <w:ind w:left="2127" w:hanging="283"/>
-      </w:pPr>
-      <w:rPr>
-        <w:rFonts w:ascii="Symbol" w:hAnsi="Symbol" w:cs="Symbol" w:hint="default"/>
-      </w:rPr>
+      <w:numFmt w:val="none"/>
+      <w:suff w:val="nothing"/>
+      <w:lvlText w:val=""/>
+      <w:lvlJc w:val="left"/>
+      <w:pPr>
+        <w:tabs>
+          <w:tab w:val="num" w:pos="0"/>
+        </w:tabs>
+        <w:ind w:left="0" w:hanging="0"/>
+      </w:pPr>
+      <w:rPr/>
     </w:lvl>
     <w:lvl w:ilvl="3">
       <w:start w:val="1"/>
-      <w:numFmt w:val="bullet"/>
-      <w:lvlText w:val=""/>
-      <w:lvlJc w:val="left"/>
-      <w:pPr>
-        <w:tabs>
-          <w:tab w:val="num" w:pos="2836"/>
-        </w:tabs>
-        <w:ind w:left="2836" w:hanging="283"/>
-      </w:pPr>
-      <w:rPr>
-        <w:rFonts w:ascii="Symbol" w:hAnsi="Symbol" w:cs="Symbol" w:hint="default"/>
-      </w:rPr>
+      <w:numFmt w:val="none"/>
+      <w:suff w:val="nothing"/>
+      <w:lvlText w:val=""/>
+      <w:lvlJc w:val="left"/>
+      <w:pPr>
+        <w:tabs>
+          <w:tab w:val="num" w:pos="0"/>
+        </w:tabs>
+        <w:ind w:left="0" w:hanging="0"/>
+      </w:pPr>
+      <w:rPr/>
     </w:lvl>
     <w:lvl w:ilvl="4">
       <w:start w:val="1"/>
-      <w:numFmt w:val="bullet"/>
-      <w:lvlText w:val=""/>
-      <w:lvlJc w:val="left"/>
-      <w:pPr>
-        <w:tabs>
-          <w:tab w:val="num" w:pos="3545"/>
-        </w:tabs>
-        <w:ind w:left="3545" w:hanging="283"/>
-      </w:pPr>
-      <w:rPr>
-        <w:rFonts w:ascii="Symbol" w:hAnsi="Symbol" w:cs="Symbol" w:hint="default"/>
-      </w:rPr>
+      <w:numFmt w:val="none"/>
+      <w:suff w:val="nothing"/>
+      <w:lvlText w:val=""/>
+      <w:lvlJc w:val="left"/>
+      <w:pPr>
+        <w:tabs>
+          <w:tab w:val="num" w:pos="0"/>
+        </w:tabs>
+        <w:ind w:left="0" w:hanging="0"/>
+      </w:pPr>
+      <w:rPr/>
     </w:lvl>
     <w:lvl w:ilvl="5">
       <w:start w:val="1"/>
-      <w:numFmt w:val="bullet"/>
-      <w:lvlText w:val=""/>
-      <w:lvlJc w:val="left"/>
-      <w:pPr>
-        <w:tabs>
-          <w:tab w:val="num" w:pos="4254"/>
-        </w:tabs>
-        <w:ind w:left="4254" w:hanging="283"/>
-      </w:pPr>
-      <w:rPr>
-        <w:rFonts w:ascii="Symbol" w:hAnsi="Symbol" w:cs="Symbol" w:hint="default"/>
-      </w:rPr>
+      <w:numFmt w:val="none"/>
+      <w:suff w:val="nothing"/>
+      <w:lvlText w:val=""/>
+      <w:lvlJc w:val="left"/>
+      <w:pPr>
+        <w:tabs>
+          <w:tab w:val="num" w:pos="0"/>
+        </w:tabs>
+        <w:ind w:left="0" w:hanging="0"/>
+      </w:pPr>
+      <w:rPr/>
     </w:lvl>
     <w:lvl w:ilvl="6">
       <w:start w:val="1"/>
-      <w:numFmt w:val="bullet"/>
-      <w:lvlText w:val=""/>
-      <w:lvlJc w:val="left"/>
-      <w:pPr>
-        <w:tabs>
-          <w:tab w:val="num" w:pos="4963"/>
-        </w:tabs>
-        <w:ind w:left="4963" w:hanging="283"/>
-      </w:pPr>
-      <w:rPr>
-        <w:rFonts w:ascii="Symbol" w:hAnsi="Symbol" w:cs="Symbol" w:hint="default"/>
-      </w:rPr>
+      <w:numFmt w:val="none"/>
+      <w:suff w:val="nothing"/>
+      <w:lvlText w:val=""/>
+      <w:lvlJc w:val="left"/>
+      <w:pPr>
+        <w:tabs>
+          <w:tab w:val="num" w:pos="0"/>
+        </w:tabs>
+        <w:ind w:left="0" w:hanging="0"/>
+      </w:pPr>
+      <w:rPr/>
     </w:lvl>
     <w:lvl w:ilvl="7">
       <w:start w:val="1"/>
-      <w:numFmt w:val="bullet"/>
-      <w:lvlText w:val=""/>
-      <w:lvlJc w:val="left"/>
-      <w:pPr>
-        <w:tabs>
-          <w:tab w:val="num" w:pos="5672"/>
-        </w:tabs>
-        <w:ind w:left="5672" w:hanging="283"/>
-      </w:pPr>
-      <w:rPr>
-        <w:rFonts w:ascii="Symbol" w:hAnsi="Symbol" w:cs="Symbol" w:hint="default"/>
-      </w:rPr>
+      <w:numFmt w:val="none"/>
+      <w:suff w:val="nothing"/>
+      <w:lvlText w:val=""/>
+      <w:lvlJc w:val="left"/>
+      <w:pPr>
+        <w:tabs>
+          <w:tab w:val="num" w:pos="0"/>
+        </w:tabs>
+        <w:ind w:left="0" w:hanging="0"/>
+      </w:pPr>
+      <w:rPr/>
     </w:lvl>
     <w:lvl w:ilvl="8">
       <w:start w:val="1"/>
-      <w:numFmt w:val="bullet"/>
-      <w:lvlText w:val=""/>
-      <w:lvlJc w:val="left"/>
-      <w:pPr>
-        <w:tabs>
-          <w:tab w:val="num" w:pos="6381"/>
-        </w:tabs>
-        <w:ind w:left="6381" w:hanging="283"/>
-      </w:pPr>
-      <w:rPr>
-        <w:rFonts w:ascii="Symbol" w:hAnsi="Symbol" w:cs="Symbol" w:hint="default"/>
-      </w:rPr>
+      <w:numFmt w:val="none"/>
+      <w:suff w:val="nothing"/>
+      <w:lvlText w:val=""/>
+      <w:lvlJc w:val="left"/>
+      <w:pPr>
+        <w:tabs>
+          <w:tab w:val="num" w:pos="0"/>
+        </w:tabs>
+        <w:ind w:left="0" w:hanging="0"/>
+      </w:pPr>
+      <w:rPr/>
     </w:lvl>
   </w:abstractNum>
   <w:abstractNum w:abstractNumId="4">
@@ -3071,9 +3201,9 @@
       <w:lvlJc w:val="left"/>
       <w:pPr>
         <w:tabs>
-          <w:tab w:val="num" w:pos="720"/>
-        </w:tabs>
-        <w:ind w:left="720" w:hanging="360"/>
+          <w:tab w:val="num" w:pos="709"/>
+        </w:tabs>
+        <w:ind w:left="709" w:hanging="283"/>
       </w:pPr>
       <w:rPr>
         <w:rFonts w:ascii="Symbol" w:hAnsi="Symbol" w:cs="Symbol" w:hint="default"/>
@@ -3082,31 +3212,31 @@
     <w:lvl w:ilvl="1">
       <w:start w:val="1"/>
       <w:numFmt w:val="bullet"/>
-      <w:lvlText w:val="◦"/>
-      <w:lvlJc w:val="left"/>
-      <w:pPr>
-        <w:tabs>
-          <w:tab w:val="num" w:pos="1080"/>
-        </w:tabs>
-        <w:ind w:left="1080" w:hanging="360"/>
-      </w:pPr>
-      <w:rPr>
-        <w:rFonts w:ascii="OpenSymbol" w:hAnsi="OpenSymbol" w:cs="OpenSymbol" w:hint="default"/>
+      <w:lvlText w:val=""/>
+      <w:lvlJc w:val="left"/>
+      <w:pPr>
+        <w:tabs>
+          <w:tab w:val="num" w:pos="1418"/>
+        </w:tabs>
+        <w:ind w:left="1418" w:hanging="283"/>
+      </w:pPr>
+      <w:rPr>
+        <w:rFonts w:ascii="Symbol" w:hAnsi="Symbol" w:cs="Symbol" w:hint="default"/>
       </w:rPr>
     </w:lvl>
     <w:lvl w:ilvl="2">
       <w:start w:val="1"/>
       <w:numFmt w:val="bullet"/>
-      <w:lvlText w:val="▪"/>
-      <w:lvlJc w:val="left"/>
-      <w:pPr>
-        <w:tabs>
-          <w:tab w:val="num" w:pos="1440"/>
-        </w:tabs>
-        <w:ind w:left="1440" w:hanging="360"/>
-      </w:pPr>
-      <w:rPr>
-        <w:rFonts w:ascii="OpenSymbol" w:hAnsi="OpenSymbol" w:cs="OpenSymbol" w:hint="default"/>
+      <w:lvlText w:val=""/>
+      <w:lvlJc w:val="left"/>
+      <w:pPr>
+        <w:tabs>
+          <w:tab w:val="num" w:pos="2127"/>
+        </w:tabs>
+        <w:ind w:left="2127" w:hanging="283"/>
+      </w:pPr>
+      <w:rPr>
+        <w:rFonts w:ascii="Symbol" w:hAnsi="Symbol" w:cs="Symbol" w:hint="default"/>
       </w:rPr>
     </w:lvl>
     <w:lvl w:ilvl="3">
@@ -3116,9 +3246,9 @@
       <w:lvlJc w:val="left"/>
       <w:pPr>
         <w:tabs>
-          <w:tab w:val="num" w:pos="1800"/>
-        </w:tabs>
-        <w:ind w:left="1800" w:hanging="360"/>
+          <w:tab w:val="num" w:pos="2836"/>
+        </w:tabs>
+        <w:ind w:left="2836" w:hanging="283"/>
       </w:pPr>
       <w:rPr>
         <w:rFonts w:ascii="Symbol" w:hAnsi="Symbol" w:cs="Symbol" w:hint="default"/>
@@ -3127,31 +3257,31 @@
     <w:lvl w:ilvl="4">
       <w:start w:val="1"/>
       <w:numFmt w:val="bullet"/>
-      <w:lvlText w:val="◦"/>
-      <w:lvlJc w:val="left"/>
-      <w:pPr>
-        <w:tabs>
-          <w:tab w:val="num" w:pos="2160"/>
-        </w:tabs>
-        <w:ind w:left="2160" w:hanging="360"/>
-      </w:pPr>
-      <w:rPr>
-        <w:rFonts w:ascii="OpenSymbol" w:hAnsi="OpenSymbol" w:cs="OpenSymbol" w:hint="default"/>
+      <w:lvlText w:val=""/>
+      <w:lvlJc w:val="left"/>
+      <w:pPr>
+        <w:tabs>
+          <w:tab w:val="num" w:pos="3545"/>
+        </w:tabs>
+        <w:ind w:left="3545" w:hanging="283"/>
+      </w:pPr>
+      <w:rPr>
+        <w:rFonts w:ascii="Symbol" w:hAnsi="Symbol" w:cs="Symbol" w:hint="default"/>
       </w:rPr>
     </w:lvl>
     <w:lvl w:ilvl="5">
       <w:start w:val="1"/>
       <w:numFmt w:val="bullet"/>
-      <w:lvlText w:val="▪"/>
-      <w:lvlJc w:val="left"/>
-      <w:pPr>
-        <w:tabs>
-          <w:tab w:val="num" w:pos="2520"/>
-        </w:tabs>
-        <w:ind w:left="2520" w:hanging="360"/>
-      </w:pPr>
-      <w:rPr>
-        <w:rFonts w:ascii="OpenSymbol" w:hAnsi="OpenSymbol" w:cs="OpenSymbol" w:hint="default"/>
+      <w:lvlText w:val=""/>
+      <w:lvlJc w:val="left"/>
+      <w:pPr>
+        <w:tabs>
+          <w:tab w:val="num" w:pos="4254"/>
+        </w:tabs>
+        <w:ind w:left="4254" w:hanging="283"/>
+      </w:pPr>
+      <w:rPr>
+        <w:rFonts w:ascii="Symbol" w:hAnsi="Symbol" w:cs="Symbol" w:hint="default"/>
       </w:rPr>
     </w:lvl>
     <w:lvl w:ilvl="6">
@@ -3161,9 +3291,9 @@
       <w:lvlJc w:val="left"/>
       <w:pPr>
         <w:tabs>
-          <w:tab w:val="num" w:pos="2880"/>
-        </w:tabs>
-        <w:ind w:left="2880" w:hanging="360"/>
+          <w:tab w:val="num" w:pos="4963"/>
+        </w:tabs>
+        <w:ind w:left="4963" w:hanging="283"/>
       </w:pPr>
       <w:rPr>
         <w:rFonts w:ascii="Symbol" w:hAnsi="Symbol" w:cs="Symbol" w:hint="default"/>
@@ -3172,31 +3302,31 @@
     <w:lvl w:ilvl="7">
       <w:start w:val="1"/>
       <w:numFmt w:val="bullet"/>
-      <w:lvlText w:val="◦"/>
-      <w:lvlJc w:val="left"/>
-      <w:pPr>
-        <w:tabs>
-          <w:tab w:val="num" w:pos="3240"/>
-        </w:tabs>
-        <w:ind w:left="3240" w:hanging="360"/>
-      </w:pPr>
-      <w:rPr>
-        <w:rFonts w:ascii="OpenSymbol" w:hAnsi="OpenSymbol" w:cs="OpenSymbol" w:hint="default"/>
+      <w:lvlText w:val=""/>
+      <w:lvlJc w:val="left"/>
+      <w:pPr>
+        <w:tabs>
+          <w:tab w:val="num" w:pos="5672"/>
+        </w:tabs>
+        <w:ind w:left="5672" w:hanging="283"/>
+      </w:pPr>
+      <w:rPr>
+        <w:rFonts w:ascii="Symbol" w:hAnsi="Symbol" w:cs="Symbol" w:hint="default"/>
       </w:rPr>
     </w:lvl>
     <w:lvl w:ilvl="8">
       <w:start w:val="1"/>
       <w:numFmt w:val="bullet"/>
-      <w:lvlText w:val="▪"/>
-      <w:lvlJc w:val="left"/>
-      <w:pPr>
-        <w:tabs>
-          <w:tab w:val="num" w:pos="3600"/>
-        </w:tabs>
-        <w:ind w:left="3600" w:hanging="360"/>
-      </w:pPr>
-      <w:rPr>
-        <w:rFonts w:ascii="OpenSymbol" w:hAnsi="OpenSymbol" w:cs="OpenSymbol" w:hint="default"/>
+      <w:lvlText w:val=""/>
+      <w:lvlJc w:val="left"/>
+      <w:pPr>
+        <w:tabs>
+          <w:tab w:val="num" w:pos="6381"/>
+        </w:tabs>
+        <w:ind w:left="6381" w:hanging="283"/>
+      </w:pPr>
+      <w:rPr>
+        <w:rFonts w:ascii="Symbol" w:hAnsi="Symbol" w:cs="Symbol" w:hint="default"/>
       </w:rPr>
     </w:lvl>
   </w:abstractNum>
@@ -3345,9 +3475,9 @@
       <w:lvlJc w:val="left"/>
       <w:pPr>
         <w:tabs>
-          <w:tab w:val="num" w:pos="709"/>
-        </w:tabs>
-        <w:ind w:left="709" w:hanging="283"/>
+          <w:tab w:val="num" w:pos="720"/>
+        </w:tabs>
+        <w:ind w:left="720" w:hanging="360"/>
       </w:pPr>
       <w:rPr>
         <w:rFonts w:ascii="Symbol" w:hAnsi="Symbol" w:cs="Symbol" w:hint="default"/>
@@ -3356,31 +3486,31 @@
     <w:lvl w:ilvl="1">
       <w:start w:val="1"/>
       <w:numFmt w:val="bullet"/>
-      <w:lvlText w:val=""/>
-      <w:lvlJc w:val="left"/>
-      <w:pPr>
-        <w:tabs>
-          <w:tab w:val="num" w:pos="1418"/>
-        </w:tabs>
-        <w:ind w:left="1418" w:hanging="283"/>
-      </w:pPr>
-      <w:rPr>
-        <w:rFonts w:ascii="Symbol" w:hAnsi="Symbol" w:cs="Symbol" w:hint="default"/>
+      <w:lvlText w:val="◦"/>
+      <w:lvlJc w:val="left"/>
+      <w:pPr>
+        <w:tabs>
+          <w:tab w:val="num" w:pos="1080"/>
+        </w:tabs>
+        <w:ind w:left="1080" w:hanging="360"/>
+      </w:pPr>
+      <w:rPr>
+        <w:rFonts w:ascii="OpenSymbol" w:hAnsi="OpenSymbol" w:cs="OpenSymbol" w:hint="default"/>
       </w:rPr>
     </w:lvl>
     <w:lvl w:ilvl="2">
       <w:start w:val="1"/>
       <w:numFmt w:val="bullet"/>
-      <w:lvlText w:val=""/>
-      <w:lvlJc w:val="left"/>
-      <w:pPr>
-        <w:tabs>
-          <w:tab w:val="num" w:pos="2127"/>
-        </w:tabs>
-        <w:ind w:left="2127" w:hanging="283"/>
-      </w:pPr>
-      <w:rPr>
-        <w:rFonts w:ascii="Symbol" w:hAnsi="Symbol" w:cs="Symbol" w:hint="default"/>
+      <w:lvlText w:val="▪"/>
+      <w:lvlJc w:val="left"/>
+      <w:pPr>
+        <w:tabs>
+          <w:tab w:val="num" w:pos="1440"/>
+        </w:tabs>
+        <w:ind w:left="1440" w:hanging="360"/>
+      </w:pPr>
+      <w:rPr>
+        <w:rFonts w:ascii="OpenSymbol" w:hAnsi="OpenSymbol" w:cs="OpenSymbol" w:hint="default"/>
       </w:rPr>
     </w:lvl>
     <w:lvl w:ilvl="3">
@@ -3390,9 +3520,9 @@
       <w:lvlJc w:val="left"/>
       <w:pPr>
         <w:tabs>
-          <w:tab w:val="num" w:pos="2836"/>
-        </w:tabs>
-        <w:ind w:left="2836" w:hanging="283"/>
+          <w:tab w:val="num" w:pos="1800"/>
+        </w:tabs>
+        <w:ind w:left="1800" w:hanging="360"/>
       </w:pPr>
       <w:rPr>
         <w:rFonts w:ascii="Symbol" w:hAnsi="Symbol" w:cs="Symbol" w:hint="default"/>
@@ -3401,31 +3531,31 @@
     <w:lvl w:ilvl="4">
       <w:start w:val="1"/>
       <w:numFmt w:val="bullet"/>
-      <w:lvlText w:val=""/>
-      <w:lvlJc w:val="left"/>
-      <w:pPr>
-        <w:tabs>
-          <w:tab w:val="num" w:pos="3545"/>
-        </w:tabs>
-        <w:ind w:left="3545" w:hanging="283"/>
-      </w:pPr>
-      <w:rPr>
-        <w:rFonts w:ascii="Symbol" w:hAnsi="Symbol" w:cs="Symbol" w:hint="default"/>
+      <w:lvlText w:val="◦"/>
+      <w:lvlJc w:val="left"/>
+      <w:pPr>
+        <w:tabs>
+          <w:tab w:val="num" w:pos="2160"/>
+        </w:tabs>
+        <w:ind w:left="2160" w:hanging="360"/>
+      </w:pPr>
+      <w:rPr>
+        <w:rFonts w:ascii="OpenSymbol" w:hAnsi="OpenSymbol" w:cs="OpenSymbol" w:hint="default"/>
       </w:rPr>
     </w:lvl>
     <w:lvl w:ilvl="5">
       <w:start w:val="1"/>
       <w:numFmt w:val="bullet"/>
-      <w:lvlText w:val=""/>
-      <w:lvlJc w:val="left"/>
-      <w:pPr>
-        <w:tabs>
-          <w:tab w:val="num" w:pos="4254"/>
-        </w:tabs>
-        <w:ind w:left="4254" w:hanging="283"/>
-      </w:pPr>
-      <w:rPr>
-        <w:rFonts w:ascii="Symbol" w:hAnsi="Symbol" w:cs="Symbol" w:hint="default"/>
+      <w:lvlText w:val="▪"/>
+      <w:lvlJc w:val="left"/>
+      <w:pPr>
+        <w:tabs>
+          <w:tab w:val="num" w:pos="2520"/>
+        </w:tabs>
+        <w:ind w:left="2520" w:hanging="360"/>
+      </w:pPr>
+      <w:rPr>
+        <w:rFonts w:ascii="OpenSymbol" w:hAnsi="OpenSymbol" w:cs="OpenSymbol" w:hint="default"/>
       </w:rPr>
     </w:lvl>
     <w:lvl w:ilvl="6">
@@ -3435,9 +3565,9 @@
       <w:lvlJc w:val="left"/>
       <w:pPr>
         <w:tabs>
-          <w:tab w:val="num" w:pos="4963"/>
-        </w:tabs>
-        <w:ind w:left="4963" w:hanging="283"/>
+          <w:tab w:val="num" w:pos="2880"/>
+        </w:tabs>
+        <w:ind w:left="2880" w:hanging="360"/>
       </w:pPr>
       <w:rPr>
         <w:rFonts w:ascii="Symbol" w:hAnsi="Symbol" w:cs="Symbol" w:hint="default"/>
@@ -3446,31 +3576,31 @@
     <w:lvl w:ilvl="7">
       <w:start w:val="1"/>
       <w:numFmt w:val="bullet"/>
-      <w:lvlText w:val=""/>
-      <w:lvlJc w:val="left"/>
-      <w:pPr>
-        <w:tabs>
-          <w:tab w:val="num" w:pos="5672"/>
-        </w:tabs>
-        <w:ind w:left="5672" w:hanging="283"/>
-      </w:pPr>
-      <w:rPr>
-        <w:rFonts w:ascii="Symbol" w:hAnsi="Symbol" w:cs="Symbol" w:hint="default"/>
+      <w:lvlText w:val="◦"/>
+      <w:lvlJc w:val="left"/>
+      <w:pPr>
+        <w:tabs>
+          <w:tab w:val="num" w:pos="3240"/>
+        </w:tabs>
+        <w:ind w:left="3240" w:hanging="360"/>
+      </w:pPr>
+      <w:rPr>
+        <w:rFonts w:ascii="OpenSymbol" w:hAnsi="OpenSymbol" w:cs="OpenSymbol" w:hint="default"/>
       </w:rPr>
     </w:lvl>
     <w:lvl w:ilvl="8">
       <w:start w:val="1"/>
       <w:numFmt w:val="bullet"/>
-      <w:lvlText w:val=""/>
-      <w:lvlJc w:val="left"/>
-      <w:pPr>
-        <w:tabs>
-          <w:tab w:val="num" w:pos="6381"/>
-        </w:tabs>
-        <w:ind w:left="6381" w:hanging="283"/>
-      </w:pPr>
-      <w:rPr>
-        <w:rFonts w:ascii="Symbol" w:hAnsi="Symbol" w:cs="Symbol" w:hint="default"/>
+      <w:lvlText w:val="▪"/>
+      <w:lvlJc w:val="left"/>
+      <w:pPr>
+        <w:tabs>
+          <w:tab w:val="num" w:pos="3600"/>
+        </w:tabs>
+        <w:ind w:left="3600" w:hanging="360"/>
+      </w:pPr>
+      <w:rPr>
+        <w:rFonts w:ascii="OpenSymbol" w:hAnsi="OpenSymbol" w:cs="OpenSymbol" w:hint="default"/>
       </w:rPr>
     </w:lvl>
   </w:abstractNum>
@@ -4167,9 +4297,9 @@
       <w:lvlJc w:val="left"/>
       <w:pPr>
         <w:tabs>
-          <w:tab w:val="num" w:pos="720"/>
-        </w:tabs>
-        <w:ind w:left="720" w:hanging="360"/>
+          <w:tab w:val="num" w:pos="709"/>
+        </w:tabs>
+        <w:ind w:left="709" w:hanging="283"/>
       </w:pPr>
       <w:rPr>
         <w:rFonts w:ascii="Symbol" w:hAnsi="Symbol" w:cs="Symbol" w:hint="default"/>
@@ -4178,31 +4308,31 @@
     <w:lvl w:ilvl="1">
       <w:start w:val="1"/>
       <w:numFmt w:val="bullet"/>
-      <w:lvlText w:val="◦"/>
-      <w:lvlJc w:val="left"/>
-      <w:pPr>
-        <w:tabs>
-          <w:tab w:val="num" w:pos="1080"/>
-        </w:tabs>
-        <w:ind w:left="1080" w:hanging="360"/>
-      </w:pPr>
-      <w:rPr>
-        <w:rFonts w:ascii="OpenSymbol" w:hAnsi="OpenSymbol" w:cs="OpenSymbol" w:hint="default"/>
+      <w:lvlText w:val=""/>
+      <w:lvlJc w:val="left"/>
+      <w:pPr>
+        <w:tabs>
+          <w:tab w:val="num" w:pos="1418"/>
+        </w:tabs>
+        <w:ind w:left="1418" w:hanging="283"/>
+      </w:pPr>
+      <w:rPr>
+        <w:rFonts w:ascii="Symbol" w:hAnsi="Symbol" w:cs="Symbol" w:hint="default"/>
       </w:rPr>
     </w:lvl>
     <w:lvl w:ilvl="2">
       <w:start w:val="1"/>
       <w:numFmt w:val="bullet"/>
-      <w:lvlText w:val="▪"/>
-      <w:lvlJc w:val="left"/>
-      <w:pPr>
-        <w:tabs>
-          <w:tab w:val="num" w:pos="1440"/>
-        </w:tabs>
-        <w:ind w:left="1440" w:hanging="360"/>
-      </w:pPr>
-      <w:rPr>
-        <w:rFonts w:ascii="OpenSymbol" w:hAnsi="OpenSymbol" w:cs="OpenSymbol" w:hint="default"/>
+      <w:lvlText w:val=""/>
+      <w:lvlJc w:val="left"/>
+      <w:pPr>
+        <w:tabs>
+          <w:tab w:val="num" w:pos="2127"/>
+        </w:tabs>
+        <w:ind w:left="2127" w:hanging="283"/>
+      </w:pPr>
+      <w:rPr>
+        <w:rFonts w:ascii="Symbol" w:hAnsi="Symbol" w:cs="Symbol" w:hint="default"/>
       </w:rPr>
     </w:lvl>
     <w:lvl w:ilvl="3">
@@ -4212,9 +4342,9 @@
       <w:lvlJc w:val="left"/>
       <w:pPr>
         <w:tabs>
-          <w:tab w:val="num" w:pos="1800"/>
-        </w:tabs>
-        <w:ind w:left="1800" w:hanging="360"/>
+          <w:tab w:val="num" w:pos="2836"/>
+        </w:tabs>
+        <w:ind w:left="2836" w:hanging="283"/>
       </w:pPr>
       <w:rPr>
         <w:rFonts w:ascii="Symbol" w:hAnsi="Symbol" w:cs="Symbol" w:hint="default"/>
@@ -4223,31 +4353,31 @@
     <w:lvl w:ilvl="4">
       <w:start w:val="1"/>
       <w:numFmt w:val="bullet"/>
-      <w:lvlText w:val="◦"/>
-      <w:lvlJc w:val="left"/>
-      <w:pPr>
-        <w:tabs>
-          <w:tab w:val="num" w:pos="2160"/>
-        </w:tabs>
-        <w:ind w:left="2160" w:hanging="360"/>
-      </w:pPr>
-      <w:rPr>
-        <w:rFonts w:ascii="OpenSymbol" w:hAnsi="OpenSymbol" w:cs="OpenSymbol" w:hint="default"/>
+      <w:lvlText w:val=""/>
+      <w:lvlJc w:val="left"/>
+      <w:pPr>
+        <w:tabs>
+          <w:tab w:val="num" w:pos="3545"/>
+        </w:tabs>
+        <w:ind w:left="3545" w:hanging="283"/>
+      </w:pPr>
+      <w:rPr>
+        <w:rFonts w:ascii="Symbol" w:hAnsi="Symbol" w:cs="Symbol" w:hint="default"/>
       </w:rPr>
     </w:lvl>
     <w:lvl w:ilvl="5">
       <w:start w:val="1"/>
       <w:numFmt w:val="bullet"/>
-      <w:lvlText w:val="▪"/>
-      <w:lvlJc w:val="left"/>
-      <w:pPr>
-        <w:tabs>
-          <w:tab w:val="num" w:pos="2520"/>
-        </w:tabs>
-        <w:ind w:left="2520" w:hanging="360"/>
-      </w:pPr>
-      <w:rPr>
-        <w:rFonts w:ascii="OpenSymbol" w:hAnsi="OpenSymbol" w:cs="OpenSymbol" w:hint="default"/>
+      <w:lvlText w:val=""/>
+      <w:lvlJc w:val="left"/>
+      <w:pPr>
+        <w:tabs>
+          <w:tab w:val="num" w:pos="4254"/>
+        </w:tabs>
+        <w:ind w:left="4254" w:hanging="283"/>
+      </w:pPr>
+      <w:rPr>
+        <w:rFonts w:ascii="Symbol" w:hAnsi="Symbol" w:cs="Symbol" w:hint="default"/>
       </w:rPr>
     </w:lvl>
     <w:lvl w:ilvl="6">
@@ -4257,9 +4387,9 @@
       <w:lvlJc w:val="left"/>
       <w:pPr>
         <w:tabs>
-          <w:tab w:val="num" w:pos="2880"/>
-        </w:tabs>
-        <w:ind w:left="2880" w:hanging="360"/>
+          <w:tab w:val="num" w:pos="4963"/>
+        </w:tabs>
+        <w:ind w:left="4963" w:hanging="283"/>
       </w:pPr>
       <w:rPr>
         <w:rFonts w:ascii="Symbol" w:hAnsi="Symbol" w:cs="Symbol" w:hint="default"/>
@@ -4268,76 +4398,78 @@
     <w:lvl w:ilvl="7">
       <w:start w:val="1"/>
       <w:numFmt w:val="bullet"/>
-      <w:lvlText w:val="◦"/>
-      <w:lvlJc w:val="left"/>
-      <w:pPr>
-        <w:tabs>
-          <w:tab w:val="num" w:pos="3240"/>
-        </w:tabs>
-        <w:ind w:left="3240" w:hanging="360"/>
-      </w:pPr>
-      <w:rPr>
-        <w:rFonts w:ascii="OpenSymbol" w:hAnsi="OpenSymbol" w:cs="OpenSymbol" w:hint="default"/>
+      <w:lvlText w:val=""/>
+      <w:lvlJc w:val="left"/>
+      <w:pPr>
+        <w:tabs>
+          <w:tab w:val="num" w:pos="5672"/>
+        </w:tabs>
+        <w:ind w:left="5672" w:hanging="283"/>
+      </w:pPr>
+      <w:rPr>
+        <w:rFonts w:ascii="Symbol" w:hAnsi="Symbol" w:cs="Symbol" w:hint="default"/>
       </w:rPr>
     </w:lvl>
     <w:lvl w:ilvl="8">
       <w:start w:val="1"/>
       <w:numFmt w:val="bullet"/>
-      <w:lvlText w:val="▪"/>
-      <w:lvlJc w:val="left"/>
-      <w:pPr>
-        <w:tabs>
-          <w:tab w:val="num" w:pos="3600"/>
-        </w:tabs>
-        <w:ind w:left="3600" w:hanging="360"/>
-      </w:pPr>
-      <w:rPr>
-        <w:rFonts w:ascii="OpenSymbol" w:hAnsi="OpenSymbol" w:cs="OpenSymbol" w:hint="default"/>
+      <w:lvlText w:val=""/>
+      <w:lvlJc w:val="left"/>
+      <w:pPr>
+        <w:tabs>
+          <w:tab w:val="num" w:pos="6381"/>
+        </w:tabs>
+        <w:ind w:left="6381" w:hanging="283"/>
+      </w:pPr>
+      <w:rPr>
+        <w:rFonts w:ascii="Symbol" w:hAnsi="Symbol" w:cs="Symbol" w:hint="default"/>
       </w:rPr>
     </w:lvl>
   </w:abstractNum>
   <w:abstractNum w:abstractNumId="14">
     <w:lvl w:ilvl="0">
       <w:start w:val="1"/>
-      <w:numFmt w:val="decimal"/>
-      <w:lvlText w:val="%1."/>
-      <w:lvlJc w:val="left"/>
-      <w:pPr>
-        <w:tabs>
-          <w:tab w:val="num" w:pos="709"/>
-        </w:tabs>
-        <w:ind w:left="709" w:hanging="283"/>
-      </w:pPr>
-      <w:rPr/>
+      <w:numFmt w:val="bullet"/>
+      <w:lvlText w:val=""/>
+      <w:lvlJc w:val="left"/>
+      <w:pPr>
+        <w:tabs>
+          <w:tab w:val="num" w:pos="720"/>
+        </w:tabs>
+        <w:ind w:left="720" w:hanging="360"/>
+      </w:pPr>
+      <w:rPr>
+        <w:rFonts w:ascii="Symbol" w:hAnsi="Symbol" w:cs="Symbol" w:hint="default"/>
+      </w:rPr>
     </w:lvl>
     <w:lvl w:ilvl="1">
       <w:start w:val="1"/>
       <w:numFmt w:val="bullet"/>
-      <w:lvlText w:val=""/>
-      <w:lvlJc w:val="left"/>
-      <w:pPr>
-        <w:tabs>
-          <w:tab w:val="num" w:pos="1418"/>
-        </w:tabs>
-        <w:ind w:left="1418" w:hanging="283"/>
-      </w:pPr>
-      <w:rPr>
-        <w:rFonts w:ascii="Symbol" w:hAnsi="Symbol" w:cs="Symbol" w:hint="default"/>
+      <w:lvlText w:val="◦"/>
+      <w:lvlJc w:val="left"/>
+      <w:pPr>
+        <w:tabs>
+          <w:tab w:val="num" w:pos="1080"/>
+        </w:tabs>
+        <w:ind w:left="1080" w:hanging="360"/>
+      </w:pPr>
+      <w:rPr>
+        <w:rFonts w:ascii="OpenSymbol" w:hAnsi="OpenSymbol" w:cs="OpenSymbol" w:hint="default"/>
       </w:rPr>
     </w:lvl>
     <w:lvl w:ilvl="2">
       <w:start w:val="1"/>
       <w:numFmt w:val="bullet"/>
-      <w:lvlText w:val=""/>
-      <w:lvlJc w:val="left"/>
-      <w:pPr>
-        <w:tabs>
-          <w:tab w:val="num" w:pos="2127"/>
-        </w:tabs>
-        <w:ind w:left="2127" w:hanging="283"/>
-      </w:pPr>
-      <w:rPr>
-        <w:rFonts w:ascii="Symbol" w:hAnsi="Symbol" w:cs="Symbol" w:hint="default"/>
+      <w:lvlText w:val="▪"/>
+      <w:lvlJc w:val="left"/>
+      <w:pPr>
+        <w:tabs>
+          <w:tab w:val="num" w:pos="1440"/>
+        </w:tabs>
+        <w:ind w:left="1440" w:hanging="360"/>
+      </w:pPr>
+      <w:rPr>
+        <w:rFonts w:ascii="OpenSymbol" w:hAnsi="OpenSymbol" w:cs="OpenSymbol" w:hint="default"/>
       </w:rPr>
     </w:lvl>
     <w:lvl w:ilvl="3">
@@ -4347,9 +4479,9 @@
       <w:lvlJc w:val="left"/>
       <w:pPr>
         <w:tabs>
-          <w:tab w:val="num" w:pos="2836"/>
-        </w:tabs>
-        <w:ind w:left="2836" w:hanging="283"/>
+          <w:tab w:val="num" w:pos="1800"/>
+        </w:tabs>
+        <w:ind w:left="1800" w:hanging="360"/>
       </w:pPr>
       <w:rPr>
         <w:rFonts w:ascii="Symbol" w:hAnsi="Symbol" w:cs="Symbol" w:hint="default"/>
@@ -4358,31 +4490,31 @@
     <w:lvl w:ilvl="4">
       <w:start w:val="1"/>
       <w:numFmt w:val="bullet"/>
-      <w:lvlText w:val=""/>
-      <w:lvlJc w:val="left"/>
-      <w:pPr>
-        <w:tabs>
-          <w:tab w:val="num" w:pos="3545"/>
-        </w:tabs>
-        <w:ind w:left="3545" w:hanging="283"/>
-      </w:pPr>
-      <w:rPr>
-        <w:rFonts w:ascii="Symbol" w:hAnsi="Symbol" w:cs="Symbol" w:hint="default"/>
+      <w:lvlText w:val="◦"/>
+      <w:lvlJc w:val="left"/>
+      <w:pPr>
+        <w:tabs>
+          <w:tab w:val="num" w:pos="2160"/>
+        </w:tabs>
+        <w:ind w:left="2160" w:hanging="360"/>
+      </w:pPr>
+      <w:rPr>
+        <w:rFonts w:ascii="OpenSymbol" w:hAnsi="OpenSymbol" w:cs="OpenSymbol" w:hint="default"/>
       </w:rPr>
     </w:lvl>
     <w:lvl w:ilvl="5">
       <w:start w:val="1"/>
       <w:numFmt w:val="bullet"/>
-      <w:lvlText w:val=""/>
-      <w:lvlJc w:val="left"/>
-      <w:pPr>
-        <w:tabs>
-          <w:tab w:val="num" w:pos="4254"/>
-        </w:tabs>
-        <w:ind w:left="4254" w:hanging="283"/>
-      </w:pPr>
-      <w:rPr>
-        <w:rFonts w:ascii="Symbol" w:hAnsi="Symbol" w:cs="Symbol" w:hint="default"/>
+      <w:lvlText w:val="▪"/>
+      <w:lvlJc w:val="left"/>
+      <w:pPr>
+        <w:tabs>
+          <w:tab w:val="num" w:pos="2520"/>
+        </w:tabs>
+        <w:ind w:left="2520" w:hanging="360"/>
+      </w:pPr>
+      <w:rPr>
+        <w:rFonts w:ascii="OpenSymbol" w:hAnsi="OpenSymbol" w:cs="OpenSymbol" w:hint="default"/>
       </w:rPr>
     </w:lvl>
     <w:lvl w:ilvl="6">
@@ -4392,9 +4524,9 @@
       <w:lvlJc w:val="left"/>
       <w:pPr>
         <w:tabs>
-          <w:tab w:val="num" w:pos="4963"/>
-        </w:tabs>
-        <w:ind w:left="4963" w:hanging="283"/>
+          <w:tab w:val="num" w:pos="2880"/>
+        </w:tabs>
+        <w:ind w:left="2880" w:hanging="360"/>
       </w:pPr>
       <w:rPr>
         <w:rFonts w:ascii="Symbol" w:hAnsi="Symbol" w:cs="Symbol" w:hint="default"/>
@@ -4403,39 +4535,39 @@
     <w:lvl w:ilvl="7">
       <w:start w:val="1"/>
       <w:numFmt w:val="bullet"/>
-      <w:lvlText w:val=""/>
-      <w:lvlJc w:val="left"/>
-      <w:pPr>
-        <w:tabs>
-          <w:tab w:val="num" w:pos="5672"/>
-        </w:tabs>
-        <w:ind w:left="5672" w:hanging="283"/>
-      </w:pPr>
-      <w:rPr>
-        <w:rFonts w:ascii="Symbol" w:hAnsi="Symbol" w:cs="Symbol" w:hint="default"/>
+      <w:lvlText w:val="◦"/>
+      <w:lvlJc w:val="left"/>
+      <w:pPr>
+        <w:tabs>
+          <w:tab w:val="num" w:pos="3240"/>
+        </w:tabs>
+        <w:ind w:left="3240" w:hanging="360"/>
+      </w:pPr>
+      <w:rPr>
+        <w:rFonts w:ascii="OpenSymbol" w:hAnsi="OpenSymbol" w:cs="OpenSymbol" w:hint="default"/>
       </w:rPr>
     </w:lvl>
     <w:lvl w:ilvl="8">
       <w:start w:val="1"/>
       <w:numFmt w:val="bullet"/>
-      <w:lvlText w:val=""/>
-      <w:lvlJc w:val="left"/>
-      <w:pPr>
-        <w:tabs>
-          <w:tab w:val="num" w:pos="6381"/>
-        </w:tabs>
-        <w:ind w:left="6381" w:hanging="283"/>
-      </w:pPr>
-      <w:rPr>
-        <w:rFonts w:ascii="Symbol" w:hAnsi="Symbol" w:cs="Symbol" w:hint="default"/>
+      <w:lvlText w:val="▪"/>
+      <w:lvlJc w:val="left"/>
+      <w:pPr>
+        <w:tabs>
+          <w:tab w:val="num" w:pos="3600"/>
+        </w:tabs>
+        <w:ind w:left="3600" w:hanging="360"/>
+      </w:pPr>
+      <w:rPr>
+        <w:rFonts w:ascii="OpenSymbol" w:hAnsi="OpenSymbol" w:cs="OpenSymbol" w:hint="default"/>
       </w:rPr>
     </w:lvl>
   </w:abstractNum>
   <w:abstractNum w:abstractNumId="15">
     <w:lvl w:ilvl="0">
       <w:start w:val="1"/>
-      <w:numFmt w:val="bullet"/>
-      <w:lvlText w:val=""/>
+      <w:numFmt w:val="decimal"/>
+      <w:lvlText w:val="%1."/>
       <w:lvlJc w:val="left"/>
       <w:pPr>
         <w:tabs>
@@ -4443,9 +4575,7 @@
         </w:tabs>
         <w:ind w:left="709" w:hanging="283"/>
       </w:pPr>
-      <w:rPr>
-        <w:rFonts w:ascii="Symbol" w:hAnsi="Symbol" w:cs="Symbol" w:hint="default"/>
-      </w:rPr>
+      <w:rPr/>
     </w:lvl>
     <w:lvl w:ilvl="1">
       <w:start w:val="1"/>
@@ -4569,6 +4699,143 @@
     </w:lvl>
   </w:abstractNum>
   <w:abstractNum w:abstractNumId="16">
+    <w:lvl w:ilvl="0">
+      <w:start w:val="1"/>
+      <w:numFmt w:val="bullet"/>
+      <w:lvlText w:val=""/>
+      <w:lvlJc w:val="left"/>
+      <w:pPr>
+        <w:tabs>
+          <w:tab w:val="num" w:pos="709"/>
+        </w:tabs>
+        <w:ind w:left="709" w:hanging="283"/>
+      </w:pPr>
+      <w:rPr>
+        <w:rFonts w:ascii="Symbol" w:hAnsi="Symbol" w:cs="Symbol" w:hint="default"/>
+      </w:rPr>
+    </w:lvl>
+    <w:lvl w:ilvl="1">
+      <w:start w:val="1"/>
+      <w:numFmt w:val="bullet"/>
+      <w:lvlText w:val=""/>
+      <w:lvlJc w:val="left"/>
+      <w:pPr>
+        <w:tabs>
+          <w:tab w:val="num" w:pos="1418"/>
+        </w:tabs>
+        <w:ind w:left="1418" w:hanging="283"/>
+      </w:pPr>
+      <w:rPr>
+        <w:rFonts w:ascii="Symbol" w:hAnsi="Symbol" w:cs="Symbol" w:hint="default"/>
+      </w:rPr>
+    </w:lvl>
+    <w:lvl w:ilvl="2">
+      <w:start w:val="1"/>
+      <w:numFmt w:val="bullet"/>
+      <w:lvlText w:val=""/>
+      <w:lvlJc w:val="left"/>
+      <w:pPr>
+        <w:tabs>
+          <w:tab w:val="num" w:pos="2127"/>
+        </w:tabs>
+        <w:ind w:left="2127" w:hanging="283"/>
+      </w:pPr>
+      <w:rPr>
+        <w:rFonts w:ascii="Symbol" w:hAnsi="Symbol" w:cs="Symbol" w:hint="default"/>
+      </w:rPr>
+    </w:lvl>
+    <w:lvl w:ilvl="3">
+      <w:start w:val="1"/>
+      <w:numFmt w:val="bullet"/>
+      <w:lvlText w:val=""/>
+      <w:lvlJc w:val="left"/>
+      <w:pPr>
+        <w:tabs>
+          <w:tab w:val="num" w:pos="2836"/>
+        </w:tabs>
+        <w:ind w:left="2836" w:hanging="283"/>
+      </w:pPr>
+      <w:rPr>
+        <w:rFonts w:ascii="Symbol" w:hAnsi="Symbol" w:cs="Symbol" w:hint="default"/>
+      </w:rPr>
+    </w:lvl>
+    <w:lvl w:ilvl="4">
+      <w:start w:val="1"/>
+      <w:numFmt w:val="bullet"/>
+      <w:lvlText w:val=""/>
+      <w:lvlJc w:val="left"/>
+      <w:pPr>
+        <w:tabs>
+          <w:tab w:val="num" w:pos="3545"/>
+        </w:tabs>
+        <w:ind w:left="3545" w:hanging="283"/>
+      </w:pPr>
+      <w:rPr>
+        <w:rFonts w:ascii="Symbol" w:hAnsi="Symbol" w:cs="Symbol" w:hint="default"/>
+      </w:rPr>
+    </w:lvl>
+    <w:lvl w:ilvl="5">
+      <w:start w:val="1"/>
+      <w:numFmt w:val="bullet"/>
+      <w:lvlText w:val=""/>
+      <w:lvlJc w:val="left"/>
+      <w:pPr>
+        <w:tabs>
+          <w:tab w:val="num" w:pos="4254"/>
+        </w:tabs>
+        <w:ind w:left="4254" w:hanging="283"/>
+      </w:pPr>
+      <w:rPr>
+        <w:rFonts w:ascii="Symbol" w:hAnsi="Symbol" w:cs="Symbol" w:hint="default"/>
+      </w:rPr>
+    </w:lvl>
+    <w:lvl w:ilvl="6">
+      <w:start w:val="1"/>
+      <w:numFmt w:val="bullet"/>
+      <w:lvlText w:val=""/>
+      <w:lvlJc w:val="left"/>
+      <w:pPr>
+        <w:tabs>
+          <w:tab w:val="num" w:pos="4963"/>
+        </w:tabs>
+        <w:ind w:left="4963" w:hanging="283"/>
+      </w:pPr>
+      <w:rPr>
+        <w:rFonts w:ascii="Symbol" w:hAnsi="Symbol" w:cs="Symbol" w:hint="default"/>
+      </w:rPr>
+    </w:lvl>
+    <w:lvl w:ilvl="7">
+      <w:start w:val="1"/>
+      <w:numFmt w:val="bullet"/>
+      <w:lvlText w:val=""/>
+      <w:lvlJc w:val="left"/>
+      <w:pPr>
+        <w:tabs>
+          <w:tab w:val="num" w:pos="5672"/>
+        </w:tabs>
+        <w:ind w:left="5672" w:hanging="283"/>
+      </w:pPr>
+      <w:rPr>
+        <w:rFonts w:ascii="Symbol" w:hAnsi="Symbol" w:cs="Symbol" w:hint="default"/>
+      </w:rPr>
+    </w:lvl>
+    <w:lvl w:ilvl="8">
+      <w:start w:val="1"/>
+      <w:numFmt w:val="bullet"/>
+      <w:lvlText w:val=""/>
+      <w:lvlJc w:val="left"/>
+      <w:pPr>
+        <w:tabs>
+          <w:tab w:val="num" w:pos="6381"/>
+        </w:tabs>
+        <w:ind w:left="6381" w:hanging="283"/>
+      </w:pPr>
+      <w:rPr>
+        <w:rFonts w:ascii="Symbol" w:hAnsi="Symbol" w:cs="Symbol" w:hint="default"/>
+      </w:rPr>
+    </w:lvl>
+  </w:abstractNum>
+  <w:abstractNum w:abstractNumId="17">
     <w:lvl w:ilvl="0">
       <w:start w:val="1"/>
       <w:numFmt w:val="decimal"/>
@@ -4735,6 +5002,9 @@
   <w:num w:numId="16">
     <w:abstractNumId w:val="16"/>
   </w:num>
+  <w:num w:numId="17">
+    <w:abstractNumId w:val="17"/>
+  </w:num>
 </w:numbering>
 </file>
 
@@ -4783,7 +5053,7 @@
     <w:pPr>
       <w:numPr>
         <w:ilvl w:val="1"/>
-        <w:numId w:val="2"/>
+        <w:numId w:val="3"/>
       </w:numPr>
       <w:spacing w:before="200" w:after="120"/>
       <w:outlineLvl w:val="1"/>
@@ -4803,7 +5073,7 @@
     <w:pPr>
       <w:numPr>
         <w:ilvl w:val="2"/>
-        <w:numId w:val="1"/>
+        <w:numId w:val="2"/>
       </w:numPr>
       <w:spacing w:before="140" w:after="120"/>
       <w:outlineLvl w:val="2"/>
@@ -4851,6 +5121,13 @@
     <w:name w:val="Numbering Symbols"/>
     <w:qFormat/>
     <w:rPr/>
+  </w:style>
+  <w:style w:type="character" w:styleId="InternetLink">
+    <w:name w:val="Hyperlink"/>
+    <w:rPr>
+      <w:color w:val="000080"/>
+      <w:u w:val="single"/>
+    </w:rPr>
   </w:style>
   <w:style w:type="paragraph" w:styleId="Heading">
     <w:name w:val="Heading"/>

</xml_diff>